<commit_message>
added MMSE estimate method
</commit_message>
<xml_diff>
--- a/谱效公式推导_多天线.docx
+++ b/谱效公式推导_多天线.docx
@@ -36,12 +36,16 @@
       <w:pPr>
         <w:rPr>
           <w:rFonts w:ascii="Cambria Math" w:hAnsi="Cambria Math"/>
+          <w:b/>
+          <w:bCs/>
           <w:lang w:eastAsia="zh-Hans"/>
         </w:rPr>
       </w:pPr>
       <w:r>
         <w:rPr>
           <w:rFonts w:ascii="Cambria Math" w:hAnsi="Cambria Math"/>
+          <w:b/>
+          <w:bCs/>
           <w:lang w:eastAsia="zh-Hans"/>
         </w:rPr>
         <w:t>（</w:t>
@@ -49,6 +53,8 @@
       <w:r>
         <w:rPr>
           <w:rFonts w:ascii="Cambria Math" w:hAnsi="Cambria Math"/>
+          <w:b/>
+          <w:bCs/>
           <w:lang w:eastAsia="zh-Hans"/>
         </w:rPr>
         <w:t>1</w:t>
@@ -56,6 +62,8 @@
       <w:r>
         <w:rPr>
           <w:rFonts w:ascii="Cambria Math" w:hAnsi="Cambria Math"/>
+          <w:b/>
+          <w:bCs/>
           <w:lang w:eastAsia="zh-Hans"/>
         </w:rPr>
         <w:t>）</w:t>
@@ -63,6 +71,8 @@
       <w:r>
         <w:rPr>
           <w:rFonts w:ascii="Cambria Math" w:hAnsi="Cambria Math" w:hint="eastAsia"/>
+          <w:b/>
+          <w:bCs/>
           <w:lang w:eastAsia="zh-Hans"/>
         </w:rPr>
         <w:t>场景图</w:t>
@@ -70,6 +80,8 @@
       <w:r>
         <w:rPr>
           <w:rFonts w:ascii="Cambria Math" w:hAnsi="Cambria Math"/>
+          <w:b/>
+          <w:bCs/>
           <w:lang w:eastAsia="zh-Hans"/>
         </w:rPr>
         <w:t>：</w:t>
@@ -107,7 +119,7 @@
                     </pic:cNvPicPr>
                   </pic:nvPicPr>
                   <pic:blipFill>
-                    <a:blip r:embed="rId6"/>
+                    <a:blip r:embed="rId7"/>
                     <a:stretch>
                       <a:fillRect/>
                     </a:stretch>
@@ -871,46 +883,32 @@
       </w:pPr>
       <m:oMathPara>
         <m:oMath>
-          <m:rad>
-            <m:radPr>
-              <m:degHide m:val="1"/>
+          <m:sSub>
+            <m:sSubPr>
               <m:ctrlPr>
                 <w:rPr>
                   <w:rFonts w:ascii="Cambria Math" w:hAnsi="Cambria Math"/>
                   <w:i/>
                 </w:rPr>
               </m:ctrlPr>
-            </m:radPr>
-            <m:deg/>
+            </m:sSubPr>
             <m:e>
-              <m:sSub>
-                <m:sSubPr>
-                  <m:ctrlPr>
-                    <w:rPr>
-                      <w:rFonts w:ascii="Cambria Math" w:hAnsi="Cambria Math"/>
-                      <w:i/>
-                    </w:rPr>
-                  </m:ctrlPr>
-                </m:sSubPr>
-                <m:e>
-                  <m:r>
-                    <w:rPr>
-                      <w:rFonts w:ascii="Cambria Math" w:hAnsi="Cambria Math"/>
-                    </w:rPr>
-                    <m:t>β</m:t>
-                  </m:r>
-                </m:e>
-                <m:sub>
-                  <m:r>
-                    <w:rPr>
-                      <w:rFonts w:ascii="Cambria Math" w:hAnsi="Cambria Math"/>
-                    </w:rPr>
-                    <m:t>km</m:t>
-                  </m:r>
-                </m:sub>
-              </m:sSub>
+              <m:r>
+                <w:rPr>
+                  <w:rFonts w:ascii="Cambria Math" w:hAnsi="Cambria Math"/>
+                </w:rPr>
+                <m:t>β</m:t>
+              </m:r>
             </m:e>
-          </m:rad>
+            <m:sub>
+              <m:r>
+                <w:rPr>
+                  <w:rFonts w:ascii="Cambria Math" w:hAnsi="Cambria Math"/>
+                </w:rPr>
+                <m:t>km</m:t>
+              </m:r>
+            </m:sub>
+          </m:sSub>
           <m:r>
             <w:rPr>
               <w:rFonts w:ascii="Cambria Math" w:hAnsi="Cambria Math"/>
@@ -1014,7 +1012,7 @@
                     <w:rPr>
                       <w:rFonts w:ascii="Cambria Math" w:hAnsi="Cambria Math"/>
                     </w:rPr>
-                    <m:t xml:space="preserve"> L </m:t>
+                    <m:t>L</m:t>
                   </m:r>
                   <m:r>
                     <m:rPr>
@@ -1023,22 +1021,7 @@
                     <w:rPr>
                       <w:rFonts w:ascii="Cambria Math" w:hAnsi="Cambria Math"/>
                     </w:rPr>
-                    <m:t>-</m:t>
-                  </m:r>
-                  <m:r>
-                    <w:rPr>
-                      <w:rFonts w:ascii="Cambria Math" w:hAnsi="Cambria Math"/>
-                    </w:rPr>
-                    <m:t xml:space="preserve"> </m:t>
-                  </m:r>
-                  <m:r>
-                    <m:rPr>
-                      <m:sty m:val="p"/>
-                    </m:rPr>
-                    <w:rPr>
-                      <w:rFonts w:ascii="Cambria Math" w:hAnsi="Cambria Math"/>
-                    </w:rPr>
-                    <m:t>35</m:t>
+                    <m:t>-35</m:t>
                   </m:r>
                   <m:r>
                     <w:rPr>
@@ -1146,7 +1129,7 @@
                     <w:rPr>
                       <w:rFonts w:ascii="Cambria Math" w:hAnsi="Cambria Math"/>
                     </w:rPr>
-                    <m:t xml:space="preserve"> &gt; </m:t>
+                    <m:t>&gt;</m:t>
                   </m:r>
                   <m:sSub>
                     <m:sSubPr>
@@ -1189,7 +1172,7 @@
                     <w:rPr>
                       <w:rFonts w:ascii="Cambria Math" w:hAnsi="Cambria Math"/>
                     </w:rPr>
-                    <m:t xml:space="preserve"> L  </m:t>
+                    <m:t>L</m:t>
                   </m:r>
                   <m:r>
                     <m:rPr>
@@ -1277,22 +1260,7 @@
                     <w:rPr>
                       <w:rFonts w:ascii="Cambria Math" w:hAnsi="Cambria Math"/>
                     </w:rPr>
-                    <m:t>-</m:t>
-                  </m:r>
-                  <m:r>
-                    <w:rPr>
-                      <w:rFonts w:ascii="Cambria Math" w:hAnsi="Cambria Math"/>
-                    </w:rPr>
-                    <m:t xml:space="preserve"> </m:t>
-                  </m:r>
-                  <m:r>
-                    <m:rPr>
-                      <m:sty m:val="p"/>
-                    </m:rPr>
-                    <w:rPr>
-                      <w:rFonts w:ascii="Cambria Math" w:hAnsi="Cambria Math"/>
-                    </w:rPr>
-                    <m:t>20</m:t>
+                    <m:t>-20</m:t>
                   </m:r>
                   <m:r>
                     <w:rPr>
@@ -1400,7 +1368,7 @@
                     <w:rPr>
                       <w:rFonts w:ascii="Cambria Math" w:hAnsi="Cambria Math"/>
                     </w:rPr>
-                    <m:t xml:space="preserve"> &lt; </m:t>
+                    <m:t>&lt;</m:t>
                   </m:r>
                   <m:sSub>
                     <m:sSubPr>
@@ -1432,7 +1400,7 @@
                     <w:rPr>
                       <w:rFonts w:ascii="Cambria Math" w:hAnsi="Cambria Math"/>
                     </w:rPr>
-                    <m:t xml:space="preserve"> ≤</m:t>
+                    <m:t>≤</m:t>
                   </m:r>
                   <m:sSub>
                     <m:sSubPr>
@@ -1481,7 +1449,7 @@
                     <w:rPr>
                       <w:rFonts w:ascii="Cambria Math" w:hAnsi="Cambria Math"/>
                     </w:rPr>
-                    <m:t xml:space="preserve"> L </m:t>
+                    <m:t>L</m:t>
                   </m:r>
                   <m:r>
                     <m:rPr>
@@ -1490,22 +1458,7 @@
                     <w:rPr>
                       <w:rFonts w:ascii="Cambria Math" w:hAnsi="Cambria Math"/>
                     </w:rPr>
-                    <m:t>-</m:t>
-                  </m:r>
-                  <m:r>
-                    <w:rPr>
-                      <w:rFonts w:ascii="Cambria Math" w:hAnsi="Cambria Math"/>
-                    </w:rPr>
-                    <m:t xml:space="preserve"> </m:t>
-                  </m:r>
-                  <m:r>
-                    <m:rPr>
-                      <m:sty m:val="p"/>
-                    </m:rPr>
-                    <w:rPr>
-                      <w:rFonts w:ascii="Cambria Math" w:hAnsi="Cambria Math"/>
-                    </w:rPr>
-                    <m:t>15</m:t>
+                    <m:t>-15</m:t>
                   </m:r>
                   <m:r>
                     <w:rPr>
@@ -1584,22 +1537,7 @@
                     <w:rPr>
                       <w:rFonts w:ascii="Cambria Math" w:hAnsi="Cambria Math"/>
                     </w:rPr>
-                    <m:t>-</m:t>
-                  </m:r>
-                  <m:r>
-                    <w:rPr>
-                      <w:rFonts w:ascii="Cambria Math" w:hAnsi="Cambria Math"/>
-                    </w:rPr>
-                    <m:t xml:space="preserve"> </m:t>
-                  </m:r>
-                  <m:r>
-                    <m:rPr>
-                      <m:sty m:val="p"/>
-                    </m:rPr>
-                    <w:rPr>
-                      <w:rFonts w:ascii="Cambria Math" w:hAnsi="Cambria Math"/>
-                    </w:rPr>
-                    <m:t>20</m:t>
+                    <m:t>-20</m:t>
                   </m:r>
                   <m:r>
                     <w:rPr>
@@ -1707,7 +1645,7 @@
                     <w:rPr>
                       <w:rFonts w:ascii="Cambria Math" w:hAnsi="Cambria Math"/>
                     </w:rPr>
-                    <m:t xml:space="preserve"> ≤</m:t>
+                    <m:t>≤</m:t>
                   </m:r>
                   <m:sSub>
                     <m:sSubPr>
@@ -1854,6 +1792,7 @@
         </w:rPr>
         <w:t>与第</w:t>
       </w:r>
+      <w:proofErr w:type="spellStart"/>
       <w:r>
         <w:rPr>
           <w:rFonts w:ascii="Cambria Math" w:hAnsi="Cambria Math" w:hint="eastAsia"/>
@@ -1861,6 +1800,7 @@
         </w:rPr>
         <w:t>i</w:t>
       </w:r>
+      <w:proofErr w:type="spellEnd"/>
       <w:r>
         <w:rPr>
           <w:rFonts w:ascii="Cambria Math" w:hAnsi="Cambria Math" w:hint="eastAsia"/>
@@ -3251,11 +3191,15 @@
         <w:jc w:val="left"/>
         <w:rPr>
           <w:rFonts w:ascii="Cambria Math" w:hAnsi="Cambria Math"/>
+          <w:b/>
+          <w:bCs/>
         </w:rPr>
       </w:pPr>
       <w:r>
         <w:rPr>
           <w:rFonts w:ascii="Cambria Math" w:hAnsi="Cambria Math"/>
+          <w:b/>
+          <w:bCs/>
           <w:lang w:eastAsia="zh-Hans"/>
         </w:rPr>
         <w:t>（</w:t>
@@ -3263,6 +3207,8 @@
       <w:r>
         <w:rPr>
           <w:rFonts w:ascii="Cambria Math" w:hAnsi="Cambria Math"/>
+          <w:b/>
+          <w:bCs/>
           <w:lang w:eastAsia="zh-Hans"/>
         </w:rPr>
         <w:t>2</w:t>
@@ -3270,6 +3216,8 @@
       <w:r>
         <w:rPr>
           <w:rFonts w:ascii="Cambria Math" w:hAnsi="Cambria Math"/>
+          <w:b/>
+          <w:bCs/>
           <w:lang w:eastAsia="zh-Hans"/>
         </w:rPr>
         <w:t>）</w:t>
@@ -3277,6 +3225,8 @@
       <w:r>
         <w:rPr>
           <w:rFonts w:ascii="Cambria Math" w:hAnsi="Cambria Math" w:hint="eastAsia"/>
+          <w:b/>
+          <w:bCs/>
         </w:rPr>
         <w:t>考虑多标签的并行传输方案</w:t>
       </w:r>
@@ -4167,219 +4117,79 @@
         <w:jc w:val="left"/>
         <w:rPr>
           <w:rFonts w:ascii="Cambria Math" w:hAnsi="Cambria Math"/>
-          <w:lang w:eastAsia="zh-Hans"/>
         </w:rPr>
       </w:pPr>
       <w:r>
         <w:rPr>
           <w:rFonts w:ascii="Cambria Math" w:hAnsi="Cambria Math" w:hint="eastAsia"/>
-          <w:lang w:eastAsia="zh-Hans"/>
-        </w:rPr>
-        <w:t>利用</w:t>
-      </w:r>
-      <w:r>
-        <w:rPr>
-          <w:rFonts w:ascii="Cambria Math" w:hAnsi="Cambria Math"/>
-          <w:lang w:eastAsia="zh-Hans"/>
-        </w:rPr>
-        <w:t>最大比</w:t>
+          <w:b/>
+          <w:bCs/>
+        </w:rPr>
+        <w:t>信号处理：</w:t>
       </w:r>
       <w:r>
         <w:rPr>
           <w:rFonts w:ascii="Cambria Math" w:hAnsi="Cambria Math" w:hint="eastAsia"/>
-          <w:lang w:eastAsia="zh-Hans"/>
-        </w:rPr>
-        <w:t>接收</w:t>
-      </w:r>
-      <w:r>
-        <w:rPr>
-          <w:rFonts w:ascii="Cambria Math" w:hAnsi="Cambria Math"/>
-          <w:lang w:eastAsia="zh-Hans"/>
+        </w:rPr>
+        <w:t>我们将采取多种</w:t>
+      </w:r>
+      <w:r>
+        <w:rPr>
+          <w:rFonts w:ascii="Cambria Math" w:hAnsi="Cambria Math" w:hint="eastAsia"/>
+        </w:rPr>
+        <w:t>算法来检测来自多个经由背向散射后的符号数据。在公式中我们采用一个接受</w:t>
+      </w:r>
+      <w:r>
+        <w:rPr>
+          <w:rFonts w:ascii="Cambria Math" w:hAnsi="Cambria Math" w:hint="eastAsia"/>
         </w:rPr>
         <w:t>合并</w:t>
       </w:r>
       <w:r>
         <w:rPr>
-          <w:rFonts w:ascii="Cambria Math" w:hAnsi="Cambria Math"/>
-          <w:lang w:eastAsia="zh-Hans"/>
-        </w:rPr>
-        <w:t>(Maximum Ratio Combining</w:t>
-      </w:r>
-      <w:r>
-        <w:rPr>
-          <w:rFonts w:ascii="Cambria Math" w:hAnsi="Cambria Math"/>
-          <w:lang w:eastAsia="zh-Hans"/>
-        </w:rPr>
-        <w:t>，</w:t>
-      </w:r>
-      <w:r>
-        <w:rPr>
-          <w:rFonts w:ascii="Cambria Math" w:hAnsi="Cambria Math"/>
-          <w:lang w:eastAsia="zh-Hans"/>
-        </w:rPr>
-        <w:t>MRC)</w:t>
-      </w:r>
-      <w:r>
-        <w:rPr>
-          <w:rFonts w:ascii="Cambria Math" w:hAnsi="Cambria Math"/>
-          <w:lang w:eastAsia="zh-Hans"/>
-        </w:rPr>
-        <w:t>算法</w:t>
-      </w:r>
-      <w:r>
-        <w:rPr>
           <w:rFonts w:ascii="Cambria Math" w:hAnsi="Cambria Math" w:hint="eastAsia"/>
-          <w:lang w:eastAsia="zh-Hans"/>
-        </w:rPr>
-        <w:t>来</w:t>
-      </w:r>
-      <w:r>
-        <w:rPr>
-          <w:rFonts w:ascii="Cambria Math" w:hAnsi="Cambria Math"/>
-          <w:lang w:eastAsia="zh-Hans"/>
-        </w:rPr>
-        <w:t>检测</w:t>
-      </w:r>
-      <w:r>
-        <w:rPr>
-          <w:rFonts w:ascii="Cambria Math" w:hAnsi="Cambria Math" w:hint="eastAsia"/>
-          <w:lang w:eastAsia="zh-Hans"/>
-        </w:rPr>
-        <w:t>来自</w:t>
-      </w:r>
-      <w:r>
-        <w:rPr>
-          <w:rFonts w:ascii="Cambria Math" w:hAnsi="Cambria Math"/>
-          <w:lang w:eastAsia="zh-Hans"/>
-        </w:rPr>
-        <w:t>多个</w:t>
-      </w:r>
-      <w:r>
-        <w:rPr>
-          <w:rFonts w:ascii="Cambria Math" w:hAnsi="Cambria Math" w:hint="eastAsia"/>
-          <w:lang w:eastAsia="zh-Hans"/>
-        </w:rPr>
-        <w:t>经由背向散射后</w:t>
-      </w:r>
-      <w:r>
-        <w:rPr>
-          <w:rFonts w:ascii="Cambria Math" w:hAnsi="Cambria Math"/>
-          <w:lang w:eastAsia="zh-Hans"/>
-        </w:rPr>
-        <w:t>的</w:t>
-      </w:r>
-      <w:r>
-        <w:rPr>
-          <w:rFonts w:ascii="Cambria Math" w:hAnsi="Cambria Math" w:hint="eastAsia"/>
-          <w:lang w:eastAsia="zh-Hans"/>
-        </w:rPr>
-        <w:t>符号</w:t>
-      </w:r>
-      <w:r>
-        <w:rPr>
-          <w:rFonts w:ascii="Cambria Math" w:hAnsi="Cambria Math"/>
-          <w:lang w:eastAsia="zh-Hans"/>
-        </w:rPr>
-        <w:t>数据。</w:t>
-      </w:r>
-      <w:r>
-        <w:rPr>
-          <w:rFonts w:ascii="Cambria Math" w:hAnsi="Cambria Math" w:hint="eastAsia"/>
-          <w:lang w:eastAsia="zh-Hans"/>
-        </w:rPr>
-        <w:t>对于标签</w:t>
-      </w:r>
-      <w:r>
-        <w:rPr>
-          <w:rFonts w:ascii="Cambria Math" w:hAnsi="Cambria Math" w:hint="eastAsia"/>
-          <w:lang w:eastAsia="zh-Hans"/>
-        </w:rPr>
-        <w:t>k</w:t>
-      </w:r>
-      <w:r>
-        <w:rPr>
-          <w:rFonts w:ascii="Cambria Math" w:hAnsi="Cambria Math" w:hint="eastAsia"/>
-          <w:lang w:eastAsia="zh-Hans"/>
-        </w:rPr>
-        <w:t>来说</w:t>
-      </w:r>
-      <w:r>
-        <w:rPr>
-          <w:rFonts w:ascii="Cambria Math" w:hAnsi="Cambria Math"/>
-          <w:lang w:eastAsia="zh-Hans"/>
-        </w:rPr>
-        <w:t>，</w:t>
-      </w:r>
-      <w:r>
-        <w:rPr>
-          <w:rFonts w:ascii="Cambria Math" w:hAnsi="Cambria Math" w:hint="eastAsia"/>
-          <w:lang w:eastAsia="zh-Hans"/>
-        </w:rPr>
-        <w:t>该算法实现即将信道矢量的共轭转置</w:t>
+        </w:rPr>
+        <w:t>向量</w:t>
       </w:r>
       <m:oMath>
-        <m:sSubSup>
-          <m:sSubSupPr>
+        <m:sSub>
+          <m:sSubPr>
             <m:ctrlPr>
               <w:rPr>
                 <w:rFonts w:ascii="Cambria Math" w:hAnsi="Cambria Math"/>
                 <w:i/>
               </w:rPr>
             </m:ctrlPr>
-          </m:sSubSupPr>
+          </m:sSubPr>
           <m:e>
             <m:r>
               <w:rPr>
                 <w:rFonts w:ascii="Cambria Math" w:hAnsi="Cambria Math"/>
               </w:rPr>
-              <m:t>g</m:t>
+              <m:t>v</m:t>
             </m:r>
           </m:e>
           <m:sub>
             <m:r>
               <w:rPr>
-                <w:rFonts w:ascii="Cambria Math" w:hAnsi="Cambria Math"/>
+                <w:rFonts w:ascii="Cambria Math" w:hAnsi="Cambria Math" w:hint="eastAsia"/>
               </w:rPr>
               <m:t>k</m:t>
             </m:r>
           </m:sub>
-          <m:sup>
-            <m:r>
-              <w:rPr>
-                <w:rFonts w:ascii="Cambria Math" w:hAnsi="Cambria Math"/>
-              </w:rPr>
-              <m:t>H</m:t>
-            </m:r>
-          </m:sup>
-        </m:sSubSup>
+        </m:sSub>
       </m:oMath>
       <w:r>
         <w:rPr>
           <w:rFonts w:ascii="Cambria Math" w:hAnsi="Cambria Math" w:hint="eastAsia"/>
-          <w:lang w:eastAsia="zh-Hans"/>
-        </w:rPr>
-        <w:t>与接收信号矢量相乘</w:t>
-      </w:r>
-      <w:r>
-        <w:rPr>
-          <w:rFonts w:ascii="Cambria Math" w:hAnsi="Cambria Math"/>
-          <w:lang w:eastAsia="zh-Hans"/>
-        </w:rPr>
-        <w:t>，</w:t>
+        </w:rPr>
+        <w:t>来表示不同的检测算法。</w:t>
       </w:r>
       <w:r>
         <w:rPr>
           <w:rFonts w:ascii="Cambria Math" w:hAnsi="Cambria Math" w:hint="eastAsia"/>
-          <w:lang w:eastAsia="zh-Hans"/>
-        </w:rPr>
-        <w:t>得</w:t>
-      </w:r>
-      <w:r>
-        <w:rPr>
-          <w:rFonts w:ascii="Cambria Math" w:hAnsi="Cambria Math"/>
-          <w:lang w:eastAsia="zh-Hans"/>
-        </w:rPr>
-        <w:t>：</w:t>
+        </w:rPr>
+        <w:t>可得：</w:t>
       </w:r>
     </w:p>
     <w:p>
@@ -4447,10 +4257,18 @@
                   <m:sty m:val="bi"/>
                 </m:rPr>
                 <w:rPr>
-                  <w:rFonts w:ascii="Cambria Math" w:hAnsi="Cambria Math"/>
+                  <w:rFonts w:ascii="Cambria Math" w:hAnsi="Cambria Math" w:hint="eastAsia"/>
                 </w:rPr>
-                <m:t>g</m:t>
+                <m:t>v</m:t>
               </m:r>
+              <m:ctrlPr>
+                <w:rPr>
+                  <w:rFonts w:ascii="Cambria Math" w:hAnsi="Cambria Math" w:hint="eastAsia"/>
+                  <w:b/>
+                  <w:bCs/>
+                  <w:i/>
+                </w:rPr>
+              </m:ctrlPr>
             </m:e>
             <m:sub>
               <m:r>
@@ -4585,9 +4403,9 @@
                           <m:sty m:val="bi"/>
                         </m:rPr>
                         <w:rPr>
-                          <w:rFonts w:ascii="Cambria Math" w:hAnsi="Cambria Math"/>
-                        </w:rPr>
-                        <m:t>g</m:t>
+                          <w:rFonts w:ascii="Cambria Math" w:hAnsi="Cambria Math" w:hint="eastAsia"/>
+                        </w:rPr>
+                        <m:t>v</m:t>
                       </m:r>
                     </m:e>
                     <m:sub>
@@ -4844,9 +4662,9 @@
                               <m:sty m:val="bi"/>
                             </m:rPr>
                             <w:rPr>
-                              <w:rFonts w:ascii="Cambria Math" w:hAnsi="Cambria Math"/>
-                            </w:rPr>
-                            <m:t>g</m:t>
+                              <w:rFonts w:ascii="Cambria Math" w:hAnsi="Cambria Math" w:hint="eastAsia"/>
+                            </w:rPr>
+                            <m:t>v</m:t>
                           </m:r>
                         </m:e>
                         <m:sub>
@@ -5017,7 +4835,7 @@
                         <w:rPr>
                           <w:rFonts w:ascii="Cambria Math" w:hAnsi="Cambria Math"/>
                         </w:rPr>
-                        <m:t>g</m:t>
+                        <m:t>v</m:t>
                       </m:r>
                     </m:e>
                     <m:sub>
@@ -5094,15 +4912,6 @@
               </m:sSub>
             </m:lim>
           </m:limLow>
-          <m:r>
-            <m:rPr>
-              <m:sty m:val="p"/>
-            </m:rPr>
-            <w:rPr>
-              <w:rFonts w:ascii="Cambria Math" w:hAnsi="Cambria Math"/>
-            </w:rPr>
-            <w:br/>
-          </m:r>
         </m:oMath>
       </m:oMathPara>
     </w:p>
@@ -5344,13 +5153,24 @@
           </m:e>
         </m:func>
       </m:oMath>
+      <w:r>
+        <w:rPr>
+          <w:rFonts w:ascii="Cambria Math" w:hAnsi="Cambria Math" w:hint="eastAsia"/>
+        </w:rPr>
+        <w:t>，</w:t>
+      </w:r>
+      <w:r>
+        <w:rPr>
+          <w:rFonts w:ascii="Cambria Math" w:hAnsi="Cambria Math" w:hint="eastAsia"/>
+        </w:rPr>
+        <w:t>则：</w:t>
+      </w:r>
     </w:p>
     <w:p>
       <w:pPr>
         <w:jc w:val="left"/>
         <w:rPr>
           <w:rFonts w:ascii="Cambria Math" w:hAnsi="Cambria Math"/>
-          <w:i/>
         </w:rPr>
       </w:pPr>
       <m:oMathPara>
@@ -5390,6 +5210,7 @@
           <m:r>
             <m:rPr>
               <m:sty m:val="p"/>
+              <m:aln/>
             </m:rPr>
             <w:rPr>
               <w:rFonts w:ascii="Cambria Math" w:hAnsi="Cambria Math"/>
@@ -5401,6 +5222,1596 @@
               <w:rFonts w:ascii="Cambria Math" w:hAnsi="Cambria Math"/>
             </w:rPr>
             <m:t xml:space="preserve"> </m:t>
+          </m:r>
+          <m:func>
+            <m:funcPr>
+              <m:ctrlPr>
+                <w:rPr>
+                  <w:rFonts w:ascii="Cambria Math" w:hAnsi="Cambria Math"/>
+                  <w:i/>
+                </w:rPr>
+              </m:ctrlPr>
+            </m:funcPr>
+            <m:fName>
+              <m:sSub>
+                <m:sSubPr>
+                  <m:ctrlPr>
+                    <w:rPr>
+                      <w:rFonts w:ascii="Cambria Math" w:hAnsi="Cambria Math"/>
+                    </w:rPr>
+                  </m:ctrlPr>
+                </m:sSubPr>
+                <m:e>
+                  <m:r>
+                    <m:rPr>
+                      <m:sty m:val="p"/>
+                    </m:rPr>
+                    <w:rPr>
+                      <w:rFonts w:ascii="Cambria Math" w:hAnsi="Cambria Math"/>
+                    </w:rPr>
+                    <m:t>log</m:t>
+                  </m:r>
+                  <m:ctrlPr>
+                    <w:rPr>
+                      <w:rFonts w:ascii="Cambria Math" w:hAnsi="Cambria Math"/>
+                      <w:i/>
+                    </w:rPr>
+                  </m:ctrlPr>
+                </m:e>
+                <m:sub>
+                  <m:r>
+                    <w:rPr>
+                      <w:rFonts w:ascii="Cambria Math" w:hAnsi="Cambria Math"/>
+                    </w:rPr>
+                    <m:t>2</m:t>
+                  </m:r>
+                  <m:ctrlPr>
+                    <w:rPr>
+                      <w:rFonts w:ascii="Cambria Math" w:hAnsi="Cambria Math"/>
+                      <w:i/>
+                    </w:rPr>
+                  </m:ctrlPr>
+                </m:sub>
+              </m:sSub>
+            </m:fName>
+            <m:e>
+              <m:d>
+                <m:dPr>
+                  <m:ctrlPr>
+                    <w:rPr>
+                      <w:rFonts w:ascii="Cambria Math" w:hAnsi="Cambria Math"/>
+                      <w:i/>
+                    </w:rPr>
+                  </m:ctrlPr>
+                </m:dPr>
+                <m:e>
+                  <m:r>
+                    <m:rPr>
+                      <m:sty m:val="p"/>
+                    </m:rPr>
+                    <w:rPr>
+                      <w:rFonts w:ascii="Cambria Math" w:hAnsi="Cambria Math"/>
+                    </w:rPr>
+                    <m:t>1+</m:t>
+                  </m:r>
+                  <m:r>
+                    <w:rPr>
+                      <w:rFonts w:ascii="Cambria Math" w:hAnsi="Cambria Math"/>
+                    </w:rPr>
+                    <m:t xml:space="preserve"> </m:t>
+                  </m:r>
+                  <m:f>
+                    <m:fPr>
+                      <m:ctrlPr>
+                        <w:rPr>
+                          <w:rFonts w:ascii="Cambria Math" w:hAnsi="Cambria Math"/>
+                          <w:i/>
+                        </w:rPr>
+                      </m:ctrlPr>
+                    </m:fPr>
+                    <m:num>
+                      <m:sSup>
+                        <m:sSupPr>
+                          <m:ctrlPr>
+                            <w:rPr>
+                              <w:rFonts w:ascii="Cambria Math" w:hAnsi="Cambria Math"/>
+                              <w:i/>
+                            </w:rPr>
+                          </m:ctrlPr>
+                        </m:sSupPr>
+                        <m:e>
+                          <m:d>
+                            <m:dPr>
+                              <m:begChr m:val="|"/>
+                              <m:endChr m:val="|"/>
+                              <m:ctrlPr>
+                                <w:rPr>
+                                  <w:rFonts w:ascii="Cambria Math" w:hAnsi="Cambria Math"/>
+                                  <w:i/>
+                                </w:rPr>
+                              </m:ctrlPr>
+                            </m:dPr>
+                            <m:e>
+                              <m:sSub>
+                                <m:sSubPr>
+                                  <m:ctrlPr>
+                                    <w:rPr>
+                                      <w:rFonts w:ascii="Cambria Math" w:hAnsi="Cambria Math"/>
+                                      <w:i/>
+                                    </w:rPr>
+                                  </m:ctrlPr>
+                                </m:sSubPr>
+                                <m:e>
+                                  <m:r>
+                                    <w:rPr>
+                                      <w:rFonts w:ascii="Cambria Math" w:hAnsi="Cambria Math" w:hint="eastAsia"/>
+                                    </w:rPr>
+                                    <m:t>s</m:t>
+                                  </m:r>
+                                  <m:ctrlPr>
+                                    <w:rPr>
+                                      <w:rFonts w:ascii="Cambria Math" w:hAnsi="Cambria Math" w:hint="eastAsia"/>
+                                      <w:i/>
+                                    </w:rPr>
+                                  </m:ctrlPr>
+                                </m:e>
+                                <m:sub>
+                                  <m:r>
+                                    <w:rPr>
+                                      <w:rFonts w:ascii="Cambria Math" w:hAnsi="Cambria Math"/>
+                                    </w:rPr>
+                                    <m:t>k</m:t>
+                                  </m:r>
+                                </m:sub>
+                              </m:sSub>
+                              <m:sSub>
+                                <m:sSubPr>
+                                  <m:ctrlPr>
+                                    <w:rPr>
+                                      <w:rFonts w:ascii="Cambria Math" w:hAnsi="Cambria Math"/>
+                                      <w:i/>
+                                    </w:rPr>
+                                  </m:ctrlPr>
+                                </m:sSubPr>
+                                <m:e>
+                                  <m:r>
+                                    <w:rPr>
+                                      <w:rFonts w:ascii="Cambria Math" w:hAnsi="Cambria Math"/>
+                                    </w:rPr>
+                                    <m:t>a</m:t>
+                                  </m:r>
+                                </m:e>
+                                <m:sub>
+                                  <m:r>
+                                    <w:rPr>
+                                      <w:rFonts w:ascii="Cambria Math" w:hAnsi="Cambria Math"/>
+                                    </w:rPr>
+                                    <m:t>k</m:t>
+                                  </m:r>
+                                </m:sub>
+                              </m:sSub>
+                              <m:sSubSup>
+                                <m:sSubSupPr>
+                                  <m:ctrlPr>
+                                    <w:rPr>
+                                      <w:rFonts w:ascii="Cambria Math" w:hAnsi="Cambria Math"/>
+                                      <w:b/>
+                                      <w:bCs/>
+                                      <w:i/>
+                                    </w:rPr>
+                                  </m:ctrlPr>
+                                </m:sSubSupPr>
+                                <m:e>
+                                  <m:r>
+                                    <m:rPr>
+                                      <m:sty m:val="bi"/>
+                                    </m:rPr>
+                                    <w:rPr>
+                                      <w:rFonts w:ascii="Cambria Math" w:hAnsi="Cambria Math" w:hint="eastAsia"/>
+                                    </w:rPr>
+                                    <m:t>v</m:t>
+                                  </m:r>
+                                </m:e>
+                                <m:sub>
+                                  <m:r>
+                                    <m:rPr>
+                                      <m:sty m:val="bi"/>
+                                    </m:rPr>
+                                    <w:rPr>
+                                      <w:rFonts w:ascii="Cambria Math" w:hAnsi="Cambria Math"/>
+                                    </w:rPr>
+                                    <m:t>k</m:t>
+                                  </m:r>
+                                </m:sub>
+                                <m:sup>
+                                  <m:r>
+                                    <m:rPr>
+                                      <m:sty m:val="bi"/>
+                                    </m:rPr>
+                                    <w:rPr>
+                                      <w:rFonts w:ascii="Cambria Math" w:hAnsi="Cambria Math"/>
+                                    </w:rPr>
+                                    <m:t>H</m:t>
+                                  </m:r>
+                                </m:sup>
+                              </m:sSubSup>
+                              <m:sSub>
+                                <m:sSubPr>
+                                  <m:ctrlPr>
+                                    <w:rPr>
+                                      <w:rFonts w:ascii="Cambria Math" w:hAnsi="Cambria Math"/>
+                                      <w:b/>
+                                      <w:bCs/>
+                                      <w:i/>
+                                    </w:rPr>
+                                  </m:ctrlPr>
+                                </m:sSubPr>
+                                <m:e>
+                                  <m:r>
+                                    <m:rPr>
+                                      <m:sty m:val="bi"/>
+                                    </m:rPr>
+                                    <w:rPr>
+                                      <w:rFonts w:ascii="Cambria Math" w:hAnsi="Cambria Math"/>
+                                    </w:rPr>
+                                    <m:t>g</m:t>
+                                  </m:r>
+                                </m:e>
+                                <m:sub>
+                                  <m:r>
+                                    <m:rPr>
+                                      <m:sty m:val="bi"/>
+                                    </m:rPr>
+                                    <w:rPr>
+                                      <w:rFonts w:ascii="Cambria Math" w:hAnsi="Cambria Math"/>
+                                    </w:rPr>
+                                    <m:t>k</m:t>
+                                  </m:r>
+                                </m:sub>
+                              </m:sSub>
+                            </m:e>
+                          </m:d>
+                        </m:e>
+                        <m:sup>
+                          <m:r>
+                            <w:rPr>
+                              <w:rFonts w:ascii="Cambria Math" w:hAnsi="Cambria Math"/>
+                            </w:rPr>
+                            <m:t>2</m:t>
+                          </m:r>
+                        </m:sup>
+                      </m:sSup>
+                    </m:num>
+                    <m:den>
+                      <m:r>
+                        <w:rPr>
+                          <w:rFonts w:ascii="Cambria Math" w:hAnsi="Cambria Math"/>
+                        </w:rPr>
+                        <m:t>var</m:t>
+                      </m:r>
+                      <m:d>
+                        <m:dPr>
+                          <m:begChr m:val="{"/>
+                          <m:endChr m:val="}"/>
+                          <m:ctrlPr>
+                            <w:rPr>
+                              <w:rFonts w:ascii="Cambria Math" w:hAnsi="Cambria Math"/>
+                              <w:i/>
+                            </w:rPr>
+                          </m:ctrlPr>
+                        </m:dPr>
+                        <m:e>
+                          <m:nary>
+                            <m:naryPr>
+                              <m:chr m:val="∑"/>
+                              <m:limLoc m:val="undOvr"/>
+                              <m:ctrlPr>
+                                <w:rPr>
+                                  <w:rFonts w:ascii="Cambria Math" w:hAnsi="Cambria Math"/>
+                                  <w:i/>
+                                </w:rPr>
+                              </m:ctrlPr>
+                            </m:naryPr>
+                            <m:sub>
+                              <m:eqArr>
+                                <m:eqArrPr>
+                                  <m:ctrlPr>
+                                    <w:rPr>
+                                      <w:rFonts w:ascii="Cambria Math" w:hAnsi="Cambria Math"/>
+                                      <w:i/>
+                                    </w:rPr>
+                                  </m:ctrlPr>
+                                </m:eqArrPr>
+                                <m:e>
+                                  <m:r>
+                                    <w:rPr>
+                                      <w:rFonts w:ascii="Cambria Math" w:hAnsi="Cambria Math"/>
+                                    </w:rPr>
+                                    <m:t>i=1</m:t>
+                                  </m:r>
+                                </m:e>
+                                <m:e>
+                                  <m:r>
+                                    <w:rPr>
+                                      <w:rFonts w:ascii="Cambria Math" w:hAnsi="Cambria Math"/>
+                                    </w:rPr>
+                                    <m:t>i≠k</m:t>
+                                  </m:r>
+                                </m:e>
+                              </m:eqArr>
+                            </m:sub>
+                            <m:sup>
+                              <m:r>
+                                <w:rPr>
+                                  <w:rFonts w:ascii="Cambria Math" w:hAnsi="Cambria Math"/>
+                                </w:rPr>
+                                <m:t>K</m:t>
+                              </m:r>
+                            </m:sup>
+                            <m:e>
+                              <m:sSub>
+                                <m:sSubPr>
+                                  <m:ctrlPr>
+                                    <w:rPr>
+                                      <w:rFonts w:ascii="Cambria Math" w:hAnsi="Cambria Math"/>
+                                      <w:i/>
+                                    </w:rPr>
+                                  </m:ctrlPr>
+                                </m:sSubPr>
+                                <m:e>
+                                  <m:r>
+                                    <w:rPr>
+                                      <w:rFonts w:ascii="Cambria Math" w:hAnsi="Cambria Math"/>
+                                    </w:rPr>
+                                    <m:t>s</m:t>
+                                  </m:r>
+                                </m:e>
+                                <m:sub>
+                                  <m:r>
+                                    <w:rPr>
+                                      <w:rFonts w:ascii="Cambria Math" w:hAnsi="Cambria Math"/>
+                                    </w:rPr>
+                                    <m:t>i</m:t>
+                                  </m:r>
+                                </m:sub>
+                              </m:sSub>
+                              <m:sSub>
+                                <m:sSubPr>
+                                  <m:ctrlPr>
+                                    <w:rPr>
+                                      <w:rFonts w:ascii="Cambria Math" w:hAnsi="Cambria Math"/>
+                                      <w:i/>
+                                    </w:rPr>
+                                  </m:ctrlPr>
+                                </m:sSubPr>
+                                <m:e>
+                                  <m:r>
+                                    <w:rPr>
+                                      <w:rFonts w:ascii="Cambria Math" w:hAnsi="Cambria Math"/>
+                                    </w:rPr>
+                                    <m:t>a</m:t>
+                                  </m:r>
+                                </m:e>
+                                <m:sub>
+                                  <m:r>
+                                    <w:rPr>
+                                      <w:rFonts w:ascii="Cambria Math" w:hAnsi="Cambria Math"/>
+                                    </w:rPr>
+                                    <m:t>i</m:t>
+                                  </m:r>
+                                </m:sub>
+                              </m:sSub>
+                              <m:sSubSup>
+                                <m:sSubSupPr>
+                                  <m:ctrlPr>
+                                    <w:rPr>
+                                      <w:rFonts w:ascii="Cambria Math" w:hAnsi="Cambria Math"/>
+                                      <w:b/>
+                                      <w:bCs/>
+                                      <w:i/>
+                                    </w:rPr>
+                                  </m:ctrlPr>
+                                </m:sSubSupPr>
+                                <m:e>
+                                  <m:r>
+                                    <m:rPr>
+                                      <m:sty m:val="bi"/>
+                                    </m:rPr>
+                                    <w:rPr>
+                                      <w:rFonts w:ascii="Cambria Math" w:hAnsi="Cambria Math" w:hint="eastAsia"/>
+                                    </w:rPr>
+                                    <m:t>v</m:t>
+                                  </m:r>
+                                </m:e>
+                                <m:sub>
+                                  <m:r>
+                                    <m:rPr>
+                                      <m:sty m:val="bi"/>
+                                    </m:rPr>
+                                    <w:rPr>
+                                      <w:rFonts w:ascii="Cambria Math" w:hAnsi="Cambria Math"/>
+                                    </w:rPr>
+                                    <m:t>k</m:t>
+                                  </m:r>
+                                </m:sub>
+                                <m:sup>
+                                  <m:r>
+                                    <m:rPr>
+                                      <m:sty m:val="bi"/>
+                                    </m:rPr>
+                                    <w:rPr>
+                                      <w:rFonts w:ascii="Cambria Math" w:hAnsi="Cambria Math"/>
+                                    </w:rPr>
+                                    <m:t>H</m:t>
+                                  </m:r>
+                                </m:sup>
+                              </m:sSubSup>
+                              <m:sSub>
+                                <m:sSubPr>
+                                  <m:ctrlPr>
+                                    <w:rPr>
+                                      <w:rFonts w:ascii="Cambria Math" w:hAnsi="Cambria Math"/>
+                                      <w:b/>
+                                      <w:bCs/>
+                                      <w:i/>
+                                    </w:rPr>
+                                  </m:ctrlPr>
+                                </m:sSubPr>
+                                <m:e>
+                                  <m:r>
+                                    <m:rPr>
+                                      <m:sty m:val="bi"/>
+                                    </m:rPr>
+                                    <w:rPr>
+                                      <w:rFonts w:ascii="Cambria Math" w:hAnsi="Cambria Math"/>
+                                    </w:rPr>
+                                    <m:t>g</m:t>
+                                  </m:r>
+                                </m:e>
+                                <m:sub>
+                                  <m:r>
+                                    <m:rPr>
+                                      <m:sty m:val="bi"/>
+                                    </m:rPr>
+                                    <w:rPr>
+                                      <w:rFonts w:ascii="Cambria Math" w:hAnsi="Cambria Math"/>
+                                    </w:rPr>
+                                    <m:t>i</m:t>
+                                  </m:r>
+                                </m:sub>
+                              </m:sSub>
+                            </m:e>
+                          </m:nary>
+                        </m:e>
+                      </m:d>
+                      <m:r>
+                        <w:rPr>
+                          <w:rFonts w:ascii="Cambria Math" w:hAnsi="Cambria Math"/>
+                        </w:rPr>
+                        <m:t>+var</m:t>
+                      </m:r>
+                      <m:d>
+                        <m:dPr>
+                          <m:begChr m:val="{"/>
+                          <m:endChr m:val="}"/>
+                          <m:ctrlPr>
+                            <w:rPr>
+                              <w:rFonts w:ascii="Cambria Math" w:hAnsi="Cambria Math"/>
+                              <w:i/>
+                            </w:rPr>
+                          </m:ctrlPr>
+                        </m:dPr>
+                        <m:e>
+                          <m:sSubSup>
+                            <m:sSubSupPr>
+                              <m:ctrlPr>
+                                <w:rPr>
+                                  <w:rFonts w:ascii="Cambria Math" w:hAnsi="Cambria Math"/>
+                                  <w:b/>
+                                  <w:bCs/>
+                                  <w:i/>
+                                </w:rPr>
+                              </m:ctrlPr>
+                            </m:sSubSupPr>
+                            <m:e>
+                              <m:r>
+                                <m:rPr>
+                                  <m:sty m:val="bi"/>
+                                </m:rPr>
+                                <w:rPr>
+                                  <w:rFonts w:ascii="Cambria Math" w:hAnsi="Cambria Math"/>
+                                </w:rPr>
+                                <m:t>v</m:t>
+                              </m:r>
+                            </m:e>
+                            <m:sub>
+                              <m:r>
+                                <m:rPr>
+                                  <m:sty m:val="bi"/>
+                                </m:rPr>
+                                <w:rPr>
+                                  <w:rFonts w:ascii="Cambria Math" w:hAnsi="Cambria Math"/>
+                                </w:rPr>
+                                <m:t>k</m:t>
+                              </m:r>
+                            </m:sub>
+                            <m:sup>
+                              <m:r>
+                                <m:rPr>
+                                  <m:sty m:val="bi"/>
+                                </m:rPr>
+                                <w:rPr>
+                                  <w:rFonts w:ascii="Cambria Math" w:hAnsi="Cambria Math"/>
+                                </w:rPr>
+                                <m:t>H</m:t>
+                              </m:r>
+                            </m:sup>
+                          </m:sSubSup>
+                          <m:r>
+                            <m:rPr>
+                              <m:sty m:val="bi"/>
+                            </m:rPr>
+                            <w:rPr>
+                              <w:rFonts w:ascii="Cambria Math" w:hAnsi="Cambria Math"/>
+                            </w:rPr>
+                            <m:t>n</m:t>
+                          </m:r>
+                        </m:e>
+                      </m:d>
+                      <m:r>
+                        <w:rPr>
+                          <w:rFonts w:ascii="Cambria Math" w:hAnsi="Cambria Math"/>
+                        </w:rPr>
+                        <m:t xml:space="preserve"> </m:t>
+                      </m:r>
+                    </m:den>
+                  </m:f>
+                </m:e>
+              </m:d>
+            </m:e>
+          </m:func>
+          <m:r>
+            <m:rPr>
+              <m:sty m:val="p"/>
+            </m:rPr>
+            <w:rPr>
+              <w:rFonts w:ascii="Cambria Math" w:hAnsi="Cambria Math"/>
+            </w:rPr>
+            <w:br/>
+          </m:r>
+        </m:oMath>
+      </m:oMathPara>
+      <w:r>
+        <w:rPr>
+          <w:rFonts w:ascii="Cambria Math" w:hAnsi="Cambria Math" w:hint="eastAsia"/>
+          <w:iCs/>
+        </w:rPr>
+        <w:t>其中，</w:t>
+      </w:r>
+      <m:oMath>
+        <m:sSub>
+          <m:sSubPr>
+            <m:ctrlPr>
+              <w:rPr>
+                <w:rFonts w:ascii="Cambria Math" w:hAnsi="Cambria Math"/>
+                <w:i/>
+              </w:rPr>
+            </m:ctrlPr>
+          </m:sSubPr>
+          <m:e>
+            <m:r>
+              <w:rPr>
+                <w:rFonts w:ascii="Cambria Math" w:hAnsi="Cambria Math"/>
+              </w:rPr>
+              <m:t>p</m:t>
+            </m:r>
+          </m:e>
+          <m:sub>
+            <m:r>
+              <w:rPr>
+                <w:rFonts w:ascii="Cambria Math" w:hAnsi="Cambria Math"/>
+              </w:rPr>
+              <m:t>k</m:t>
+            </m:r>
+          </m:sub>
+        </m:sSub>
+      </m:oMath>
+      <w:r>
+        <w:rPr>
+          <w:rFonts w:ascii="Cambria Math" w:hAnsi="Cambria Math" w:hint="eastAsia"/>
+        </w:rPr>
+        <w:t>为标签</w:t>
+      </w:r>
+      <w:r>
+        <w:rPr>
+          <w:rFonts w:ascii="Cambria Math" w:hAnsi="Cambria Math" w:hint="eastAsia"/>
+        </w:rPr>
+        <w:t>k</w:t>
+      </w:r>
+      <w:r>
+        <w:rPr>
+          <w:rFonts w:ascii="Cambria Math" w:hAnsi="Cambria Math" w:hint="eastAsia"/>
+        </w:rPr>
+        <w:t>发送符号</w:t>
+      </w:r>
+      <m:oMath>
+        <m:sSub>
+          <m:sSubPr>
+            <m:ctrlPr>
+              <w:rPr>
+                <w:rFonts w:ascii="Cambria Math" w:hAnsi="Cambria Math"/>
+                <w:i/>
+              </w:rPr>
+            </m:ctrlPr>
+          </m:sSubPr>
+          <m:e>
+            <m:r>
+              <w:rPr>
+                <w:rFonts w:ascii="Cambria Math" w:hAnsi="Cambria Math"/>
+              </w:rPr>
+              <m:t>s</m:t>
+            </m:r>
+          </m:e>
+          <m:sub>
+            <m:r>
+              <w:rPr>
+                <w:rFonts w:ascii="Cambria Math" w:hAnsi="Cambria Math"/>
+              </w:rPr>
+              <m:t>k</m:t>
+            </m:r>
+          </m:sub>
+        </m:sSub>
+      </m:oMath>
+      <w:r>
+        <w:rPr>
+          <w:rFonts w:ascii="Cambria Math" w:hAnsi="Cambria Math" w:hint="eastAsia"/>
+        </w:rPr>
+        <w:t>的功率。</w:t>
+      </w:r>
+    </w:p>
+    <w:p>
+      <w:pPr>
+        <w:jc w:val="left"/>
+        <w:rPr>
+          <w:rFonts w:ascii="Cambria Math" w:hAnsi="Cambria Math"/>
+        </w:rPr>
+      </w:pPr>
+    </w:p>
+    <w:p>
+      <w:pPr>
+        <w:ind w:firstLine="420"/>
+        <w:jc w:val="left"/>
+        <w:rPr>
+          <w:rFonts w:ascii="Cambria Math" w:hAnsi="Cambria Math"/>
+        </w:rPr>
+      </w:pPr>
+      <w:r>
+        <w:rPr>
+          <w:rFonts w:ascii="Cambria Math" w:hAnsi="Cambria Math" w:hint="eastAsia"/>
+          <w:b/>
+          <w:bCs/>
+        </w:rPr>
+        <w:t>（</w:t>
+      </w:r>
+      <w:r>
+        <w:rPr>
+          <w:rFonts w:ascii="Cambria Math" w:hAnsi="Cambria Math" w:hint="eastAsia"/>
+          <w:b/>
+          <w:bCs/>
+        </w:rPr>
+        <w:t>3</w:t>
+      </w:r>
+      <w:r>
+        <w:rPr>
+          <w:rFonts w:ascii="Cambria Math" w:hAnsi="Cambria Math"/>
+          <w:b/>
+          <w:bCs/>
+        </w:rPr>
+        <w:t>-1</w:t>
+      </w:r>
+      <w:r>
+        <w:rPr>
+          <w:rFonts w:ascii="Cambria Math" w:hAnsi="Cambria Math" w:hint="eastAsia"/>
+          <w:b/>
+          <w:bCs/>
+        </w:rPr>
+        <w:t>）</w:t>
+      </w:r>
+      <w:r>
+        <w:rPr>
+          <w:rFonts w:ascii="Cambria Math" w:hAnsi="Cambria Math" w:hint="eastAsia"/>
+          <w:lang w:eastAsia="zh-Hans"/>
+        </w:rPr>
+        <w:t>利用</w:t>
+      </w:r>
+      <w:r>
+        <w:rPr>
+          <w:rFonts w:ascii="Cambria Math" w:hAnsi="Cambria Math"/>
+          <w:lang w:eastAsia="zh-Hans"/>
+        </w:rPr>
+        <w:t>最大比</w:t>
+      </w:r>
+      <w:r>
+        <w:rPr>
+          <w:rFonts w:ascii="Cambria Math" w:hAnsi="Cambria Math" w:hint="eastAsia"/>
+          <w:lang w:eastAsia="zh-Hans"/>
+        </w:rPr>
+        <w:t>接收</w:t>
+      </w:r>
+      <w:r>
+        <w:rPr>
+          <w:rFonts w:ascii="Cambria Math" w:hAnsi="Cambria Math"/>
+          <w:lang w:eastAsia="zh-Hans"/>
+        </w:rPr>
+        <w:t>合并</w:t>
+      </w:r>
+      <w:r>
+        <w:rPr>
+          <w:rFonts w:ascii="Cambria Math" w:hAnsi="Cambria Math"/>
+          <w:lang w:eastAsia="zh-Hans"/>
+        </w:rPr>
+        <w:t>(Maximum Ratio Combining</w:t>
+      </w:r>
+      <w:r>
+        <w:rPr>
+          <w:rFonts w:ascii="Cambria Math" w:hAnsi="Cambria Math"/>
+          <w:lang w:eastAsia="zh-Hans"/>
+        </w:rPr>
+        <w:t>，</w:t>
+      </w:r>
+      <w:r>
+        <w:rPr>
+          <w:rFonts w:ascii="Cambria Math" w:hAnsi="Cambria Math"/>
+          <w:lang w:eastAsia="zh-Hans"/>
+        </w:rPr>
+        <w:t>MRC)</w:t>
+      </w:r>
+      <w:r>
+        <w:rPr>
+          <w:rFonts w:ascii="Cambria Math" w:hAnsi="Cambria Math"/>
+          <w:lang w:eastAsia="zh-Hans"/>
+        </w:rPr>
+        <w:t>算法</w:t>
+      </w:r>
+      <w:r>
+        <w:rPr>
+          <w:rFonts w:ascii="Cambria Math" w:hAnsi="Cambria Math" w:hint="eastAsia"/>
+          <w:lang w:eastAsia="zh-Hans"/>
+        </w:rPr>
+        <w:t>来</w:t>
+      </w:r>
+      <w:r>
+        <w:rPr>
+          <w:rFonts w:ascii="Cambria Math" w:hAnsi="Cambria Math"/>
+          <w:lang w:eastAsia="zh-Hans"/>
+        </w:rPr>
+        <w:t>检测</w:t>
+      </w:r>
+      <w:r>
+        <w:rPr>
+          <w:rFonts w:ascii="Cambria Math" w:hAnsi="Cambria Math" w:hint="eastAsia"/>
+          <w:lang w:eastAsia="zh-Hans"/>
+        </w:rPr>
+        <w:t>符号</w:t>
+      </w:r>
+      <w:r>
+        <w:rPr>
+          <w:rFonts w:ascii="Cambria Math" w:hAnsi="Cambria Math"/>
+          <w:lang w:eastAsia="zh-Hans"/>
+        </w:rPr>
+        <w:t>数据。</w:t>
+      </w:r>
+      <w:r>
+        <w:rPr>
+          <w:rFonts w:ascii="Cambria Math" w:hAnsi="Cambria Math" w:hint="eastAsia"/>
+          <w:lang w:eastAsia="zh-Hans"/>
+        </w:rPr>
+        <w:t>对于标签</w:t>
+      </w:r>
+      <w:r>
+        <w:rPr>
+          <w:rFonts w:ascii="Cambria Math" w:hAnsi="Cambria Math" w:hint="eastAsia"/>
+          <w:lang w:eastAsia="zh-Hans"/>
+        </w:rPr>
+        <w:t>k</w:t>
+      </w:r>
+      <w:r>
+        <w:rPr>
+          <w:rFonts w:ascii="Cambria Math" w:hAnsi="Cambria Math" w:hint="eastAsia"/>
+          <w:lang w:eastAsia="zh-Hans"/>
+        </w:rPr>
+        <w:t>来说</w:t>
+      </w:r>
+      <w:r>
+        <w:rPr>
+          <w:rFonts w:ascii="Cambria Math" w:hAnsi="Cambria Math"/>
+          <w:lang w:eastAsia="zh-Hans"/>
+        </w:rPr>
+        <w:t>，</w:t>
+      </w:r>
+      <w:r>
+        <w:rPr>
+          <w:rFonts w:ascii="Cambria Math" w:hAnsi="Cambria Math" w:hint="eastAsia"/>
+          <w:lang w:eastAsia="zh-Hans"/>
+        </w:rPr>
+        <w:t>该算法实现即将信道矢量的共轭转置</w:t>
+      </w:r>
+      <m:oMath>
+        <m:sSubSup>
+          <m:sSubSupPr>
+            <m:ctrlPr>
+              <w:rPr>
+                <w:rFonts w:ascii="Cambria Math" w:hAnsi="Cambria Math"/>
+                <w:i/>
+              </w:rPr>
+            </m:ctrlPr>
+          </m:sSubSupPr>
+          <m:e>
+            <m:r>
+              <w:rPr>
+                <w:rFonts w:ascii="Cambria Math" w:hAnsi="Cambria Math"/>
+              </w:rPr>
+              <m:t>g</m:t>
+            </m:r>
+          </m:e>
+          <m:sub>
+            <m:r>
+              <w:rPr>
+                <w:rFonts w:ascii="Cambria Math" w:hAnsi="Cambria Math"/>
+              </w:rPr>
+              <m:t>k</m:t>
+            </m:r>
+          </m:sub>
+          <m:sup>
+            <m:r>
+              <w:rPr>
+                <w:rFonts w:ascii="Cambria Math" w:hAnsi="Cambria Math"/>
+              </w:rPr>
+              <m:t>H</m:t>
+            </m:r>
+          </m:sup>
+        </m:sSubSup>
+      </m:oMath>
+      <w:r>
+        <w:rPr>
+          <w:rFonts w:ascii="Cambria Math" w:hAnsi="Cambria Math" w:hint="eastAsia"/>
+          <w:lang w:eastAsia="zh-Hans"/>
+        </w:rPr>
+        <w:t>与接收信号矢量相乘</w:t>
+      </w:r>
+      <w:r>
+        <w:rPr>
+          <w:rFonts w:ascii="Cambria Math" w:hAnsi="Cambria Math"/>
+          <w:lang w:eastAsia="zh-Hans"/>
+        </w:rPr>
+        <w:t>，</w:t>
+      </w:r>
+      <w:r>
+        <w:rPr>
+          <w:rFonts w:ascii="Cambria Math" w:hAnsi="Cambria Math" w:hint="eastAsia"/>
+        </w:rPr>
+        <w:t>即</w:t>
+      </w:r>
+    </w:p>
+    <w:p>
+      <w:pPr>
+        <w:ind w:firstLine="420"/>
+        <w:jc w:val="left"/>
+        <w:rPr>
+          <w:rFonts w:ascii="Cambria Math" w:hAnsi="Cambria Math"/>
+        </w:rPr>
+      </w:pPr>
+      <m:oMathPara>
+        <m:oMath>
+          <m:sSub>
+            <m:sSubPr>
+              <m:ctrlPr>
+                <w:rPr>
+                  <w:rFonts w:ascii="Cambria Math" w:hAnsi="Cambria Math"/>
+                  <w:b/>
+                  <w:bCs/>
+                  <w:i/>
+                </w:rPr>
+              </m:ctrlPr>
+            </m:sSubPr>
+            <m:e>
+              <m:r>
+                <m:rPr>
+                  <m:sty m:val="bi"/>
+                </m:rPr>
+                <w:rPr>
+                  <w:rFonts w:ascii="Cambria Math" w:hAnsi="Cambria Math"/>
+                </w:rPr>
+                <m:t>v</m:t>
+              </m:r>
+            </m:e>
+            <m:sub>
+              <m:r>
+                <m:rPr>
+                  <m:sty m:val="bi"/>
+                </m:rPr>
+                <w:rPr>
+                  <w:rFonts w:ascii="Cambria Math" w:hAnsi="Cambria Math" w:hint="eastAsia"/>
+                </w:rPr>
+                <m:t>k</m:t>
+              </m:r>
+            </m:sub>
+          </m:sSub>
+          <m:r>
+            <w:rPr>
+              <w:rFonts w:ascii="Cambria Math" w:hAnsi="Cambria Math"/>
+            </w:rPr>
+            <m:t>=</m:t>
+          </m:r>
+          <m:sSub>
+            <m:sSubPr>
+              <m:ctrlPr>
+                <w:rPr>
+                  <w:rFonts w:ascii="Cambria Math" w:hAnsi="Cambria Math"/>
+                  <w:b/>
+                  <w:bCs/>
+                  <w:i/>
+                </w:rPr>
+              </m:ctrlPr>
+            </m:sSubPr>
+            <m:e>
+              <m:r>
+                <m:rPr>
+                  <m:sty m:val="bi"/>
+                </m:rPr>
+                <w:rPr>
+                  <w:rFonts w:ascii="Cambria Math" w:hAnsi="Cambria Math" w:hint="eastAsia"/>
+                </w:rPr>
+                <m:t>g</m:t>
+              </m:r>
+            </m:e>
+            <m:sub>
+              <m:r>
+                <m:rPr>
+                  <m:sty m:val="bi"/>
+                </m:rPr>
+                <w:rPr>
+                  <w:rFonts w:ascii="Cambria Math" w:hAnsi="Cambria Math"/>
+                </w:rPr>
+                <m:t>k</m:t>
+              </m:r>
+            </m:sub>
+          </m:sSub>
+        </m:oMath>
+      </m:oMathPara>
+    </w:p>
+    <w:p>
+      <w:pPr>
+        <w:jc w:val="left"/>
+        <w:rPr>
+          <w:rFonts w:ascii="Cambria Math" w:hAnsi="Cambria Math"/>
+        </w:rPr>
+      </w:pPr>
+      <w:r>
+        <w:rPr>
+          <w:rFonts w:ascii="Cambria Math" w:hAnsi="Cambria Math" w:hint="eastAsia"/>
+        </w:rPr>
+        <w:t>代入上式可得：</w:t>
+      </w:r>
+    </w:p>
+    <w:p>
+      <w:pPr>
+        <w:jc w:val="left"/>
+        <w:rPr>
+          <w:rFonts w:ascii="Cambria Math" w:hAnsi="Cambria Math"/>
+        </w:rPr>
+      </w:pPr>
+      <m:oMathPara>
+        <m:oMath>
+          <m:sSub>
+            <m:sSubPr>
+              <m:ctrlPr>
+                <w:rPr>
+                  <w:rFonts w:ascii="Cambria Math" w:hAnsi="Cambria Math"/>
+                  <w:i/>
+                </w:rPr>
+              </m:ctrlPr>
+            </m:sSubPr>
+            <m:e>
+              <m:r>
+                <w:rPr>
+                  <w:rFonts w:ascii="Cambria Math" w:hAnsi="Cambria Math"/>
+                </w:rPr>
+                <m:t>R</m:t>
+              </m:r>
+            </m:e>
+            <m:sub>
+              <m:r>
+                <w:rPr>
+                  <w:rFonts w:ascii="Cambria Math" w:hAnsi="Cambria Math"/>
+                </w:rPr>
+                <m:t>k</m:t>
+              </m:r>
+            </m:sub>
+          </m:sSub>
+          <m:r>
+            <w:rPr>
+              <w:rFonts w:ascii="Cambria Math" w:hAnsi="Cambria Math"/>
+            </w:rPr>
+            <m:t xml:space="preserve"> </m:t>
+          </m:r>
+          <m:r>
+            <m:rPr>
+              <m:sty m:val="p"/>
+              <m:aln/>
+            </m:rPr>
+            <w:rPr>
+              <w:rFonts w:ascii="Cambria Math" w:hAnsi="Cambria Math"/>
+            </w:rPr>
+            <m:t>=</m:t>
+          </m:r>
+          <m:func>
+            <m:funcPr>
+              <m:ctrlPr>
+                <w:rPr>
+                  <w:rFonts w:ascii="Cambria Math" w:hAnsi="Cambria Math"/>
+                  <w:i/>
+                </w:rPr>
+              </m:ctrlPr>
+            </m:funcPr>
+            <m:fName>
+              <m:sSub>
+                <m:sSubPr>
+                  <m:ctrlPr>
+                    <w:rPr>
+                      <w:rFonts w:ascii="Cambria Math" w:hAnsi="Cambria Math"/>
+                    </w:rPr>
+                  </m:ctrlPr>
+                </m:sSubPr>
+                <m:e>
+                  <m:r>
+                    <m:rPr>
+                      <m:sty m:val="p"/>
+                    </m:rPr>
+                    <w:rPr>
+                      <w:rFonts w:ascii="Cambria Math" w:hAnsi="Cambria Math"/>
+                    </w:rPr>
+                    <m:t>log</m:t>
+                  </m:r>
+                  <m:ctrlPr>
+                    <w:rPr>
+                      <w:rFonts w:ascii="Cambria Math" w:hAnsi="Cambria Math"/>
+                      <w:i/>
+                    </w:rPr>
+                  </m:ctrlPr>
+                </m:e>
+                <m:sub>
+                  <m:r>
+                    <w:rPr>
+                      <w:rFonts w:ascii="Cambria Math" w:hAnsi="Cambria Math"/>
+                    </w:rPr>
+                    <m:t>2</m:t>
+                  </m:r>
+                  <m:ctrlPr>
+                    <w:rPr>
+                      <w:rFonts w:ascii="Cambria Math" w:hAnsi="Cambria Math"/>
+                      <w:i/>
+                    </w:rPr>
+                  </m:ctrlPr>
+                </m:sub>
+              </m:sSub>
+            </m:fName>
+            <m:e>
+              <m:d>
+                <m:dPr>
+                  <m:ctrlPr>
+                    <w:rPr>
+                      <w:rFonts w:ascii="Cambria Math" w:hAnsi="Cambria Math"/>
+                      <w:i/>
+                    </w:rPr>
+                  </m:ctrlPr>
+                </m:dPr>
+                <m:e>
+                  <m:r>
+                    <m:rPr>
+                      <m:sty m:val="p"/>
+                    </m:rPr>
+                    <w:rPr>
+                      <w:rFonts w:ascii="Cambria Math" w:hAnsi="Cambria Math"/>
+                    </w:rPr>
+                    <m:t>1+</m:t>
+                  </m:r>
+                  <m:r>
+                    <w:rPr>
+                      <w:rFonts w:ascii="Cambria Math" w:hAnsi="Cambria Math"/>
+                    </w:rPr>
+                    <m:t xml:space="preserve"> </m:t>
+                  </m:r>
+                  <m:f>
+                    <m:fPr>
+                      <m:ctrlPr>
+                        <w:rPr>
+                          <w:rFonts w:ascii="Cambria Math" w:hAnsi="Cambria Math"/>
+                          <w:i/>
+                        </w:rPr>
+                      </m:ctrlPr>
+                    </m:fPr>
+                    <m:num>
+                      <m:sSup>
+                        <m:sSupPr>
+                          <m:ctrlPr>
+                            <w:rPr>
+                              <w:rFonts w:ascii="Cambria Math" w:hAnsi="Cambria Math"/>
+                              <w:i/>
+                            </w:rPr>
+                          </m:ctrlPr>
+                        </m:sSupPr>
+                        <m:e>
+                          <m:d>
+                            <m:dPr>
+                              <m:begChr m:val="|"/>
+                              <m:endChr m:val="|"/>
+                              <m:ctrlPr>
+                                <w:rPr>
+                                  <w:rFonts w:ascii="Cambria Math" w:hAnsi="Cambria Math"/>
+                                  <w:i/>
+                                </w:rPr>
+                              </m:ctrlPr>
+                            </m:dPr>
+                            <m:e>
+                              <m:sSub>
+                                <m:sSubPr>
+                                  <m:ctrlPr>
+                                    <w:rPr>
+                                      <w:rFonts w:ascii="Cambria Math" w:hAnsi="Cambria Math"/>
+                                      <w:i/>
+                                    </w:rPr>
+                                  </m:ctrlPr>
+                                </m:sSubPr>
+                                <m:e>
+                                  <m:r>
+                                    <w:rPr>
+                                      <w:rFonts w:ascii="Cambria Math" w:hAnsi="Cambria Math" w:hint="eastAsia"/>
+                                    </w:rPr>
+                                    <m:t>s</m:t>
+                                  </m:r>
+                                  <m:ctrlPr>
+                                    <w:rPr>
+                                      <w:rFonts w:ascii="Cambria Math" w:hAnsi="Cambria Math" w:hint="eastAsia"/>
+                                      <w:i/>
+                                    </w:rPr>
+                                  </m:ctrlPr>
+                                </m:e>
+                                <m:sub>
+                                  <m:r>
+                                    <w:rPr>
+                                      <w:rFonts w:ascii="Cambria Math" w:hAnsi="Cambria Math"/>
+                                    </w:rPr>
+                                    <m:t>k</m:t>
+                                  </m:r>
+                                </m:sub>
+                              </m:sSub>
+                              <m:sSub>
+                                <m:sSubPr>
+                                  <m:ctrlPr>
+                                    <w:rPr>
+                                      <w:rFonts w:ascii="Cambria Math" w:hAnsi="Cambria Math"/>
+                                      <w:i/>
+                                    </w:rPr>
+                                  </m:ctrlPr>
+                                </m:sSubPr>
+                                <m:e>
+                                  <m:r>
+                                    <w:rPr>
+                                      <w:rFonts w:ascii="Cambria Math" w:hAnsi="Cambria Math"/>
+                                    </w:rPr>
+                                    <m:t>a</m:t>
+                                  </m:r>
+                                </m:e>
+                                <m:sub>
+                                  <m:r>
+                                    <w:rPr>
+                                      <w:rFonts w:ascii="Cambria Math" w:hAnsi="Cambria Math"/>
+                                    </w:rPr>
+                                    <m:t>k</m:t>
+                                  </m:r>
+                                </m:sub>
+                              </m:sSub>
+                              <m:sSubSup>
+                                <m:sSubSupPr>
+                                  <m:ctrlPr>
+                                    <w:rPr>
+                                      <w:rFonts w:ascii="Cambria Math" w:hAnsi="Cambria Math"/>
+                                      <w:b/>
+                                      <w:bCs/>
+                                      <w:i/>
+                                    </w:rPr>
+                                  </m:ctrlPr>
+                                </m:sSubSupPr>
+                                <m:e>
+                                  <m:r>
+                                    <m:rPr>
+                                      <m:sty m:val="bi"/>
+                                    </m:rPr>
+                                    <w:rPr>
+                                      <w:rFonts w:ascii="Cambria Math" w:hAnsi="Cambria Math"/>
+                                    </w:rPr>
+                                    <m:t>g</m:t>
+                                  </m:r>
+                                </m:e>
+                                <m:sub>
+                                  <m:r>
+                                    <m:rPr>
+                                      <m:sty m:val="bi"/>
+                                    </m:rPr>
+                                    <w:rPr>
+                                      <w:rFonts w:ascii="Cambria Math" w:hAnsi="Cambria Math"/>
+                                    </w:rPr>
+                                    <m:t>k</m:t>
+                                  </m:r>
+                                </m:sub>
+                                <m:sup>
+                                  <m:r>
+                                    <m:rPr>
+                                      <m:sty m:val="bi"/>
+                                    </m:rPr>
+                                    <w:rPr>
+                                      <w:rFonts w:ascii="Cambria Math" w:hAnsi="Cambria Math"/>
+                                    </w:rPr>
+                                    <m:t>H</m:t>
+                                  </m:r>
+                                </m:sup>
+                              </m:sSubSup>
+                              <m:sSub>
+                                <m:sSubPr>
+                                  <m:ctrlPr>
+                                    <w:rPr>
+                                      <w:rFonts w:ascii="Cambria Math" w:hAnsi="Cambria Math"/>
+                                      <w:b/>
+                                      <w:bCs/>
+                                      <w:i/>
+                                    </w:rPr>
+                                  </m:ctrlPr>
+                                </m:sSubPr>
+                                <m:e>
+                                  <m:r>
+                                    <m:rPr>
+                                      <m:sty m:val="bi"/>
+                                    </m:rPr>
+                                    <w:rPr>
+                                      <w:rFonts w:ascii="Cambria Math" w:hAnsi="Cambria Math"/>
+                                    </w:rPr>
+                                    <m:t>g</m:t>
+                                  </m:r>
+                                </m:e>
+                                <m:sub>
+                                  <m:r>
+                                    <m:rPr>
+                                      <m:sty m:val="bi"/>
+                                    </m:rPr>
+                                    <w:rPr>
+                                      <w:rFonts w:ascii="Cambria Math" w:hAnsi="Cambria Math"/>
+                                    </w:rPr>
+                                    <m:t>k</m:t>
+                                  </m:r>
+                                </m:sub>
+                              </m:sSub>
+                            </m:e>
+                          </m:d>
+                        </m:e>
+                        <m:sup>
+                          <m:r>
+                            <w:rPr>
+                              <w:rFonts w:ascii="Cambria Math" w:hAnsi="Cambria Math"/>
+                            </w:rPr>
+                            <m:t>2</m:t>
+                          </m:r>
+                        </m:sup>
+                      </m:sSup>
+                    </m:num>
+                    <m:den>
+                      <m:r>
+                        <w:rPr>
+                          <w:rFonts w:ascii="Cambria Math" w:hAnsi="Cambria Math"/>
+                        </w:rPr>
+                        <m:t>var</m:t>
+                      </m:r>
+                      <m:d>
+                        <m:dPr>
+                          <m:begChr m:val="{"/>
+                          <m:endChr m:val="}"/>
+                          <m:ctrlPr>
+                            <w:rPr>
+                              <w:rFonts w:ascii="Cambria Math" w:hAnsi="Cambria Math"/>
+                              <w:i/>
+                            </w:rPr>
+                          </m:ctrlPr>
+                        </m:dPr>
+                        <m:e>
+                          <m:nary>
+                            <m:naryPr>
+                              <m:chr m:val="∑"/>
+                              <m:limLoc m:val="undOvr"/>
+                              <m:ctrlPr>
+                                <w:rPr>
+                                  <w:rFonts w:ascii="Cambria Math" w:hAnsi="Cambria Math"/>
+                                  <w:i/>
+                                </w:rPr>
+                              </m:ctrlPr>
+                            </m:naryPr>
+                            <m:sub>
+                              <m:eqArr>
+                                <m:eqArrPr>
+                                  <m:ctrlPr>
+                                    <w:rPr>
+                                      <w:rFonts w:ascii="Cambria Math" w:hAnsi="Cambria Math"/>
+                                      <w:i/>
+                                    </w:rPr>
+                                  </m:ctrlPr>
+                                </m:eqArrPr>
+                                <m:e>
+                                  <m:r>
+                                    <w:rPr>
+                                      <w:rFonts w:ascii="Cambria Math" w:hAnsi="Cambria Math"/>
+                                    </w:rPr>
+                                    <m:t>i=1</m:t>
+                                  </m:r>
+                                </m:e>
+                                <m:e>
+                                  <m:r>
+                                    <w:rPr>
+                                      <w:rFonts w:ascii="Cambria Math" w:hAnsi="Cambria Math"/>
+                                    </w:rPr>
+                                    <m:t>i≠k</m:t>
+                                  </m:r>
+                                </m:e>
+                              </m:eqArr>
+                            </m:sub>
+                            <m:sup>
+                              <m:r>
+                                <w:rPr>
+                                  <w:rFonts w:ascii="Cambria Math" w:hAnsi="Cambria Math"/>
+                                </w:rPr>
+                                <m:t>K</m:t>
+                              </m:r>
+                            </m:sup>
+                            <m:e>
+                              <m:sSub>
+                                <m:sSubPr>
+                                  <m:ctrlPr>
+                                    <w:rPr>
+                                      <w:rFonts w:ascii="Cambria Math" w:hAnsi="Cambria Math"/>
+                                      <w:i/>
+                                    </w:rPr>
+                                  </m:ctrlPr>
+                                </m:sSubPr>
+                                <m:e>
+                                  <m:r>
+                                    <w:rPr>
+                                      <w:rFonts w:ascii="Cambria Math" w:hAnsi="Cambria Math"/>
+                                    </w:rPr>
+                                    <m:t>s</m:t>
+                                  </m:r>
+                                </m:e>
+                                <m:sub>
+                                  <m:r>
+                                    <w:rPr>
+                                      <w:rFonts w:ascii="Cambria Math" w:hAnsi="Cambria Math"/>
+                                    </w:rPr>
+                                    <m:t>i</m:t>
+                                  </m:r>
+                                </m:sub>
+                              </m:sSub>
+                              <m:sSub>
+                                <m:sSubPr>
+                                  <m:ctrlPr>
+                                    <w:rPr>
+                                      <w:rFonts w:ascii="Cambria Math" w:hAnsi="Cambria Math"/>
+                                      <w:i/>
+                                    </w:rPr>
+                                  </m:ctrlPr>
+                                </m:sSubPr>
+                                <m:e>
+                                  <m:r>
+                                    <w:rPr>
+                                      <w:rFonts w:ascii="Cambria Math" w:hAnsi="Cambria Math"/>
+                                    </w:rPr>
+                                    <m:t>a</m:t>
+                                  </m:r>
+                                </m:e>
+                                <m:sub>
+                                  <m:r>
+                                    <w:rPr>
+                                      <w:rFonts w:ascii="Cambria Math" w:hAnsi="Cambria Math"/>
+                                    </w:rPr>
+                                    <m:t>i</m:t>
+                                  </m:r>
+                                </m:sub>
+                              </m:sSub>
+                              <m:sSubSup>
+                                <m:sSubSupPr>
+                                  <m:ctrlPr>
+                                    <w:rPr>
+                                      <w:rFonts w:ascii="Cambria Math" w:hAnsi="Cambria Math"/>
+                                      <w:b/>
+                                      <w:bCs/>
+                                      <w:i/>
+                                    </w:rPr>
+                                  </m:ctrlPr>
+                                </m:sSubSupPr>
+                                <m:e>
+                                  <m:r>
+                                    <m:rPr>
+                                      <m:sty m:val="bi"/>
+                                    </m:rPr>
+                                    <w:rPr>
+                                      <w:rFonts w:ascii="Cambria Math" w:hAnsi="Cambria Math"/>
+                                    </w:rPr>
+                                    <m:t>g</m:t>
+                                  </m:r>
+                                </m:e>
+                                <m:sub>
+                                  <m:r>
+                                    <m:rPr>
+                                      <m:sty m:val="bi"/>
+                                    </m:rPr>
+                                    <w:rPr>
+                                      <w:rFonts w:ascii="Cambria Math" w:hAnsi="Cambria Math"/>
+                                    </w:rPr>
+                                    <m:t>k</m:t>
+                                  </m:r>
+                                </m:sub>
+                                <m:sup>
+                                  <m:r>
+                                    <m:rPr>
+                                      <m:sty m:val="bi"/>
+                                    </m:rPr>
+                                    <w:rPr>
+                                      <w:rFonts w:ascii="Cambria Math" w:hAnsi="Cambria Math"/>
+                                    </w:rPr>
+                                    <m:t>H</m:t>
+                                  </m:r>
+                                </m:sup>
+                              </m:sSubSup>
+                              <m:sSub>
+                                <m:sSubPr>
+                                  <m:ctrlPr>
+                                    <w:rPr>
+                                      <w:rFonts w:ascii="Cambria Math" w:hAnsi="Cambria Math"/>
+                                      <w:b/>
+                                      <w:bCs/>
+                                      <w:i/>
+                                    </w:rPr>
+                                  </m:ctrlPr>
+                                </m:sSubPr>
+                                <m:e>
+                                  <m:r>
+                                    <m:rPr>
+                                      <m:sty m:val="bi"/>
+                                    </m:rPr>
+                                    <w:rPr>
+                                      <w:rFonts w:ascii="Cambria Math" w:hAnsi="Cambria Math"/>
+                                    </w:rPr>
+                                    <m:t>g</m:t>
+                                  </m:r>
+                                </m:e>
+                                <m:sub>
+                                  <m:r>
+                                    <m:rPr>
+                                      <m:sty m:val="bi"/>
+                                    </m:rPr>
+                                    <w:rPr>
+                                      <w:rFonts w:ascii="Cambria Math" w:hAnsi="Cambria Math"/>
+                                    </w:rPr>
+                                    <m:t>i</m:t>
+                                  </m:r>
+                                </m:sub>
+                              </m:sSub>
+                            </m:e>
+                          </m:nary>
+                        </m:e>
+                      </m:d>
+                      <m:r>
+                        <w:rPr>
+                          <w:rFonts w:ascii="Cambria Math" w:hAnsi="Cambria Math"/>
+                        </w:rPr>
+                        <m:t>+var</m:t>
+                      </m:r>
+                      <m:d>
+                        <m:dPr>
+                          <m:begChr m:val="{"/>
+                          <m:endChr m:val="}"/>
+                          <m:ctrlPr>
+                            <w:rPr>
+                              <w:rFonts w:ascii="Cambria Math" w:hAnsi="Cambria Math"/>
+                              <w:i/>
+                            </w:rPr>
+                          </m:ctrlPr>
+                        </m:dPr>
+                        <m:e>
+                          <m:sSubSup>
+                            <m:sSubSupPr>
+                              <m:ctrlPr>
+                                <w:rPr>
+                                  <w:rFonts w:ascii="Cambria Math" w:hAnsi="Cambria Math"/>
+                                  <w:b/>
+                                  <w:bCs/>
+                                  <w:i/>
+                                </w:rPr>
+                              </m:ctrlPr>
+                            </m:sSubSupPr>
+                            <m:e>
+                              <m:r>
+                                <m:rPr>
+                                  <m:sty m:val="bi"/>
+                                </m:rPr>
+                                <w:rPr>
+                                  <w:rFonts w:ascii="Cambria Math" w:hAnsi="Cambria Math"/>
+                                </w:rPr>
+                                <m:t>g</m:t>
+                              </m:r>
+                            </m:e>
+                            <m:sub>
+                              <m:r>
+                                <m:rPr>
+                                  <m:sty m:val="bi"/>
+                                </m:rPr>
+                                <w:rPr>
+                                  <w:rFonts w:ascii="Cambria Math" w:hAnsi="Cambria Math"/>
+                                </w:rPr>
+                                <m:t>k</m:t>
+                              </m:r>
+                            </m:sub>
+                            <m:sup>
+                              <m:r>
+                                <m:rPr>
+                                  <m:sty m:val="bi"/>
+                                </m:rPr>
+                                <w:rPr>
+                                  <w:rFonts w:ascii="Cambria Math" w:hAnsi="Cambria Math"/>
+                                </w:rPr>
+                                <m:t>H</m:t>
+                              </m:r>
+                            </m:sup>
+                          </m:sSubSup>
+                          <m:r>
+                            <m:rPr>
+                              <m:sty m:val="bi"/>
+                            </m:rPr>
+                            <w:rPr>
+                              <w:rFonts w:ascii="Cambria Math" w:hAnsi="Cambria Math"/>
+                            </w:rPr>
+                            <m:t>n</m:t>
+                          </m:r>
+                        </m:e>
+                      </m:d>
+                      <m:r>
+                        <w:rPr>
+                          <w:rFonts w:ascii="Cambria Math" w:hAnsi="Cambria Math"/>
+                        </w:rPr>
+                        <m:t xml:space="preserve"> </m:t>
+                      </m:r>
+                    </m:den>
+                  </m:f>
+                </m:e>
+              </m:d>
+            </m:e>
+          </m:func>
+          <m:r>
+            <m:rPr>
+              <m:sty m:val="p"/>
+            </m:rPr>
+            <w:rPr>
+              <w:rFonts w:ascii="Cambria Math" w:hAnsi="Cambria Math"/>
+            </w:rPr>
+            <w:br/>
+          </m:r>
+        </m:oMath>
+        <m:oMath>
+          <m:r>
+            <m:rPr>
+              <m:sty m:val="p"/>
+              <m:aln/>
+            </m:rPr>
+            <w:rPr>
+              <w:rFonts w:ascii="Cambria Math" w:hAnsi="Cambria Math"/>
+            </w:rPr>
+            <m:t>=</m:t>
           </m:r>
           <m:func>
             <m:funcPr>
@@ -6007,6 +7418,7 @@
           <m:r>
             <m:rPr>
               <m:sty m:val="p"/>
+              <m:aln/>
             </m:rPr>
             <w:rPr>
               <w:rFonts w:ascii="Cambria Math" w:hAnsi="Cambria Math"/>
@@ -6624,29 +8036,23 @@
               </m:d>
             </m:e>
           </m:func>
+          <m:r>
+            <m:rPr>
+              <m:sty m:val="p"/>
+            </m:rPr>
+            <w:rPr>
+              <w:rFonts w:ascii="Cambria Math" w:hAnsi="Cambria Math" w:hint="eastAsia"/>
+            </w:rPr>
+            <w:br/>
+          </m:r>
         </m:oMath>
       </m:oMathPara>
-    </w:p>
-    <w:p>
-      <w:pPr>
-        <w:jc w:val="left"/>
-        <w:rPr>
-          <w:rFonts w:ascii="Cambria Math" w:hAnsi="Cambria Math"/>
-        </w:rPr>
-      </w:pPr>
       <w:r>
         <w:rPr>
           <w:rFonts w:ascii="Cambria Math" w:hAnsi="Cambria Math" w:hint="eastAsia"/>
           <w:iCs/>
         </w:rPr>
-        <w:t>其中</w:t>
-      </w:r>
-      <w:r>
-        <w:rPr>
-          <w:rFonts w:ascii="Cambria Math" w:hAnsi="Cambria Math" w:hint="eastAsia"/>
-          <w:iCs/>
-        </w:rPr>
-        <w:t>，</w:t>
+        <w:t>其中，</w:t>
       </w:r>
       <m:oMath>
         <m:sSub>
@@ -7553,6 +8959,101 @@
     </w:p>
     <w:p>
       <w:pPr>
+        <w:tabs>
+          <w:tab w:val="left" w:pos="1560"/>
+        </w:tabs>
+        <w:jc w:val="left"/>
+        <w:rPr>
+          <w:rFonts w:ascii="Cambria Math" w:hAnsi="Cambria Math"/>
+          <w:iCs/>
+        </w:rPr>
+      </w:pPr>
+      <w:r>
+        <w:rPr>
+          <w:rFonts w:ascii="Cambria Math" w:hAnsi="Cambria Math" w:hint="eastAsia"/>
+          <w:iCs/>
+        </w:rPr>
+        <w:t>其中，</w:t>
+      </w:r>
+      <m:oMath>
+        <m:sSub>
+          <m:sSubPr>
+            <m:ctrlPr>
+              <w:rPr>
+                <w:rFonts w:ascii="Cambria Math" w:hAnsi="Cambria Math"/>
+                <w:i/>
+              </w:rPr>
+            </m:ctrlPr>
+          </m:sSubPr>
+          <m:e>
+            <m:r>
+              <w:rPr>
+                <w:rFonts w:ascii="Cambria Math" w:hAnsi="Cambria Math"/>
+              </w:rPr>
+              <m:t>β</m:t>
+            </m:r>
+          </m:e>
+          <m:sub>
+            <m:r>
+              <w:rPr>
+                <w:rFonts w:ascii="Cambria Math" w:hAnsi="Cambria Math"/>
+              </w:rPr>
+              <m:t>k</m:t>
+            </m:r>
+            <m:r>
+              <w:rPr>
+                <w:rFonts w:ascii="Cambria Math" w:hAnsi="Cambria Math" w:hint="eastAsia"/>
+              </w:rPr>
+              <m:t>m</m:t>
+            </m:r>
+          </m:sub>
+        </m:sSub>
+      </m:oMath>
+      <w:r>
+        <w:rPr>
+          <w:rFonts w:ascii="Cambria Math" w:hAnsi="Cambria Math" w:hint="eastAsia"/>
+        </w:rPr>
+        <w:t>表示标签</w:t>
+      </w:r>
+      <w:r>
+        <w:rPr>
+          <w:rFonts w:ascii="Cambria Math" w:hAnsi="Cambria Math" w:hint="eastAsia"/>
+        </w:rPr>
+        <w:t>k</w:t>
+      </w:r>
+      <w:r>
+        <w:rPr>
+          <w:rFonts w:ascii="Cambria Math" w:hAnsi="Cambria Math" w:hint="eastAsia"/>
+        </w:rPr>
+        <w:t>到接收点</w:t>
+      </w:r>
+      <w:r>
+        <w:rPr>
+          <w:rFonts w:ascii="Cambria Math" w:hAnsi="Cambria Math" w:hint="eastAsia"/>
+        </w:rPr>
+        <w:t>AP</w:t>
+      </w:r>
+      <w:r>
+        <w:rPr>
+          <w:rFonts w:ascii="Cambria Math" w:hAnsi="Cambria Math" w:hint="eastAsia"/>
+        </w:rPr>
+        <w:t>的大尺度衰落系数。此处考虑同一</w:t>
+      </w:r>
+      <w:r>
+        <w:rPr>
+          <w:rFonts w:ascii="Cambria Math" w:hAnsi="Cambria Math" w:hint="eastAsia"/>
+        </w:rPr>
+        <w:t>AP</w:t>
+      </w:r>
+      <w:r>
+        <w:rPr>
+          <w:rFonts w:ascii="Cambria Math" w:hAnsi="Cambria Math" w:hint="eastAsia"/>
+        </w:rPr>
+        <w:t>的所有天线大尺度衰落系数相同。</w:t>
+      </w:r>
+    </w:p>
+    <w:p>
+      <w:pPr>
         <w:jc w:val="left"/>
         <w:rPr>
           <w:rFonts w:ascii="Cambria Math" w:hAnsi="Cambria Math"/>
@@ -7742,7 +9243,7 @@
       <w:pPr>
         <w:jc w:val="left"/>
         <w:rPr>
-          <w:rFonts w:ascii="Cambria Math" w:hAnsi="Cambria Math" w:hint="eastAsia"/>
+          <w:rFonts w:ascii="Cambria Math" w:hAnsi="Cambria Math"/>
           <w:i/>
         </w:rPr>
       </w:pPr>
@@ -8267,13 +9768,7 @@
                                                 <w:rPr>
                                                   <w:rFonts w:ascii="Cambria Math" w:hAnsi="Cambria Math"/>
                                                 </w:rPr>
-                                                <m:t>k</m:t>
-                                              </m:r>
-                                              <m:r>
-                                                <w:rPr>
-                                                  <w:rFonts w:ascii="Cambria Math" w:hAnsi="Cambria Math"/>
-                                                </w:rPr>
-                                                <m:t>v</m:t>
+                                                <m:t>kv</m:t>
                                               </m:r>
                                             </m:sub>
                                           </m:sSub>
@@ -8314,13 +9809,7 @@
                                                 <w:rPr>
                                                   <w:rFonts w:ascii="Cambria Math" w:hAnsi="Cambria Math"/>
                                                 </w:rPr>
-                                                <m:t>i</m:t>
-                                              </m:r>
-                                              <m:r>
-                                                <w:rPr>
-                                                  <w:rFonts w:ascii="Cambria Math" w:hAnsi="Cambria Math"/>
-                                                </w:rPr>
-                                                <m:t>v</m:t>
+                                                <m:t>iv</m:t>
                                               </m:r>
                                             </m:sub>
                                           </m:sSub>
@@ -8749,13 +10238,7 @@
                                             <w:rPr>
                                               <w:rFonts w:ascii="Cambria Math" w:hAnsi="Cambria Math"/>
                                             </w:rPr>
-                                            <m:t>k</m:t>
-                                          </m:r>
-                                          <m:r>
-                                            <w:rPr>
-                                              <w:rFonts w:ascii="Cambria Math" w:hAnsi="Cambria Math"/>
-                                            </w:rPr>
-                                            <m:t>v</m:t>
+                                            <m:t>kv</m:t>
                                           </m:r>
                                         </m:sub>
                                       </m:sSub>
@@ -8796,13 +10279,7 @@
                                             <w:rPr>
                                               <w:rFonts w:ascii="Cambria Math" w:hAnsi="Cambria Math"/>
                                             </w:rPr>
-                                            <m:t>i</m:t>
-                                          </m:r>
-                                          <m:r>
-                                            <w:rPr>
-                                              <w:rFonts w:ascii="Cambria Math" w:hAnsi="Cambria Math"/>
-                                            </w:rPr>
-                                            <m:t>v</m:t>
+                                            <m:t>iv</m:t>
                                           </m:r>
                                         </m:sub>
                                       </m:sSub>
@@ -8909,13 +10386,7 @@
                                             <w:rPr>
                                               <w:rFonts w:ascii="Cambria Math" w:hAnsi="Cambria Math"/>
                                             </w:rPr>
-                                            <m:t>k</m:t>
-                                          </m:r>
-                                          <m:r>
-                                            <w:rPr>
-                                              <w:rFonts w:ascii="Cambria Math" w:hAnsi="Cambria Math"/>
-                                            </w:rPr>
-                                            <m:t>v</m:t>
+                                            <m:t>kv</m:t>
                                           </m:r>
                                         </m:sub>
                                       </m:sSub>
@@ -8956,13 +10427,7 @@
                                             <w:rPr>
                                               <w:rFonts w:ascii="Cambria Math" w:hAnsi="Cambria Math"/>
                                             </w:rPr>
-                                            <m:t>i</m:t>
-                                          </m:r>
-                                          <m:r>
-                                            <w:rPr>
-                                              <w:rFonts w:ascii="Cambria Math" w:hAnsi="Cambria Math"/>
-                                            </w:rPr>
-                                            <m:t>v</m:t>
+                                            <m:t>iv</m:t>
                                           </m:r>
                                         </m:sub>
                                       </m:sSub>
@@ -9018,13 +10483,7 @@
                         <w:rPr>
                           <w:rFonts w:ascii="Cambria Math" w:hAnsi="Cambria Math"/>
                         </w:rPr>
-                        <m:t>k</m:t>
-                      </m:r>
-                      <m:r>
-                        <w:rPr>
-                          <w:rFonts w:ascii="Cambria Math" w:hAnsi="Cambria Math"/>
-                        </w:rPr>
-                        <m:t>v</m:t>
+                        <m:t>kv</m:t>
                       </m:r>
                     </m:sub>
                   </m:sSub>
@@ -9059,13 +10518,7 @@
                         <w:rPr>
                           <w:rFonts w:ascii="Cambria Math" w:hAnsi="Cambria Math"/>
                         </w:rPr>
-                        <m:t>i</m:t>
-                      </m:r>
-                      <m:r>
-                        <w:rPr>
-                          <w:rFonts w:ascii="Cambria Math" w:hAnsi="Cambria Math"/>
-                        </w:rPr>
-                        <m:t>v</m:t>
+                        <m:t>iv</m:t>
                       </m:r>
                     </m:sub>
                   </m:sSub>
@@ -9331,25 +10784,7 @@
                     <w:rPr>
                       <w:rFonts w:ascii="Cambria Math" w:hAnsi="Cambria Math"/>
                     </w:rPr>
-                    <m:t xml:space="preserve">                                               </m:t>
-                  </m:r>
-                  <m:r>
-                    <w:rPr>
-                      <w:rFonts w:ascii="Cambria Math" w:hAnsi="Cambria Math"/>
-                    </w:rPr>
-                    <m:t xml:space="preserve">  </m:t>
-                  </m:r>
-                  <m:r>
-                    <w:rPr>
-                      <w:rFonts w:ascii="Cambria Math" w:hAnsi="Cambria Math"/>
-                    </w:rPr>
-                    <m:t xml:space="preserve"> </m:t>
-                  </m:r>
-                  <m:r>
-                    <w:rPr>
-                      <w:rFonts w:ascii="Cambria Math" w:hAnsi="Cambria Math"/>
-                    </w:rPr>
-                    <m:t xml:space="preserve">if </m:t>
+                    <m:t xml:space="preserve">                                                  if </m:t>
                   </m:r>
                   <m:r>
                     <m:rPr>
@@ -9382,13 +10817,7 @@
                         <w:rPr>
                           <w:rFonts w:ascii="Cambria Math" w:hAnsi="Cambria Math"/>
                         </w:rPr>
-                        <m:t>k</m:t>
-                      </m:r>
-                      <m:r>
-                        <w:rPr>
-                          <w:rFonts w:ascii="Cambria Math" w:hAnsi="Cambria Math"/>
-                        </w:rPr>
-                        <m:t>v</m:t>
+                        <m:t>kv</m:t>
                       </m:r>
                     </m:sub>
                   </m:sSub>
@@ -9423,13 +10852,7 @@
                         <w:rPr>
                           <w:rFonts w:ascii="Cambria Math" w:hAnsi="Cambria Math"/>
                         </w:rPr>
-                        <m:t>i</m:t>
-                      </m:r>
-                      <m:r>
-                        <w:rPr>
-                          <w:rFonts w:ascii="Cambria Math" w:hAnsi="Cambria Math"/>
-                        </w:rPr>
-                        <m:t>v</m:t>
+                        <m:t>iv</m:t>
                       </m:r>
                     </m:sub>
                   </m:sSub>
@@ -9467,7 +10890,7 @@
       <w:pPr>
         <w:jc w:val="left"/>
         <w:rPr>
-          <w:rFonts w:ascii="Cambria Math" w:hAnsi="Cambria Math" w:hint="eastAsia"/>
+          <w:rFonts w:ascii="Cambria Math" w:hAnsi="Cambria Math"/>
           <w:iCs/>
         </w:rPr>
       </w:pPr>
@@ -10150,7 +11573,6 @@
             <w:rPr>
               <w:rFonts w:ascii="Cambria Math" w:hAnsi="Cambria Math"/>
             </w:rPr>
-            <w:lastRenderedPageBreak/>
             <m:t>q</m:t>
           </m:r>
           <m:d>
@@ -10603,19 +12025,7 @@
                     <w:rPr>
                       <w:rFonts w:ascii="Cambria Math" w:hAnsi="Cambria Math"/>
                     </w:rPr>
-                    <m:t xml:space="preserve"> </m:t>
-                  </m:r>
-                  <m:r>
-                    <w:rPr>
-                      <w:rFonts w:ascii="Cambria Math" w:hAnsi="Cambria Math"/>
-                    </w:rPr>
-                    <m:t xml:space="preserve">          </m:t>
-                  </m:r>
-                  <m:r>
-                    <w:rPr>
-                      <w:rFonts w:ascii="Cambria Math" w:hAnsi="Cambria Math"/>
-                    </w:rPr>
-                    <m:t xml:space="preserve">if </m:t>
+                    <m:t xml:space="preserve">           if </m:t>
                   </m:r>
                   <m:r>
                     <m:rPr>
@@ -10648,13 +12058,7 @@
                         <w:rPr>
                           <w:rFonts w:ascii="Cambria Math" w:hAnsi="Cambria Math"/>
                         </w:rPr>
-                        <m:t>k</m:t>
-                      </m:r>
-                      <m:r>
-                        <w:rPr>
-                          <w:rFonts w:ascii="Cambria Math" w:hAnsi="Cambria Math"/>
-                        </w:rPr>
-                        <m:t>v</m:t>
+                        <m:t>kv</m:t>
                       </m:r>
                     </m:sub>
                   </m:sSub>
@@ -10689,13 +12093,7 @@
                         <w:rPr>
                           <w:rFonts w:ascii="Cambria Math" w:hAnsi="Cambria Math"/>
                         </w:rPr>
-                        <m:t>i</m:t>
-                      </m:r>
-                      <m:r>
-                        <w:rPr>
-                          <w:rFonts w:ascii="Cambria Math" w:hAnsi="Cambria Math"/>
-                        </w:rPr>
-                        <m:t>v</m:t>
+                        <m:t>iv</m:t>
                       </m:r>
                     </m:sub>
                   </m:sSub>
@@ -10737,19 +12135,7 @@
                     <w:rPr>
                       <w:rFonts w:ascii="Cambria Math" w:hAnsi="Cambria Math"/>
                     </w:rPr>
-                    <m:t xml:space="preserve">                                                    </m:t>
-                  </m:r>
-                  <m:r>
-                    <w:rPr>
-                      <w:rFonts w:ascii="Cambria Math" w:hAnsi="Cambria Math"/>
-                    </w:rPr>
-                    <m:t xml:space="preserve">   </m:t>
-                  </m:r>
-                  <m:r>
-                    <w:rPr>
-                      <w:rFonts w:ascii="Cambria Math" w:hAnsi="Cambria Math"/>
-                    </w:rPr>
-                    <m:t xml:space="preserve">if </m:t>
+                    <m:t xml:space="preserve">                                                       if </m:t>
                   </m:r>
                   <m:r>
                     <m:rPr>
@@ -10782,13 +12168,7 @@
                         <w:rPr>
                           <w:rFonts w:ascii="Cambria Math" w:hAnsi="Cambria Math"/>
                         </w:rPr>
-                        <m:t>k</m:t>
-                      </m:r>
-                      <m:r>
-                        <w:rPr>
-                          <w:rFonts w:ascii="Cambria Math" w:hAnsi="Cambria Math"/>
-                        </w:rPr>
-                        <m:t>v</m:t>
+                        <m:t>kv</m:t>
                       </m:r>
                     </m:sub>
                   </m:sSub>
@@ -10823,13 +12203,7 @@
                         <w:rPr>
                           <w:rFonts w:ascii="Cambria Math" w:hAnsi="Cambria Math"/>
                         </w:rPr>
-                        <m:t>i</m:t>
-                      </m:r>
-                      <m:r>
-                        <w:rPr>
-                          <w:rFonts w:ascii="Cambria Math" w:hAnsi="Cambria Math"/>
-                        </w:rPr>
-                        <m:t>v</m:t>
+                        <m:t>iv</m:t>
                       </m:r>
                     </m:sub>
                   </m:sSub>
@@ -10868,7 +12242,6 @@
         <w:jc w:val="left"/>
         <w:rPr>
           <w:rFonts w:ascii="Cambria Math" w:hAnsi="Cambria Math"/>
-          <w:lang w:eastAsia="zh-Hans"/>
         </w:rPr>
       </w:pPr>
       <m:oMathPara>
@@ -11839,6 +13212,1809 @@
           </m:func>
         </m:oMath>
       </m:oMathPara>
+    </w:p>
+    <w:p>
+      <w:pPr>
+        <w:jc w:val="left"/>
+        <w:rPr>
+          <w:rFonts w:ascii="Cambria Math" w:hAnsi="Cambria Math"/>
+        </w:rPr>
+      </w:pPr>
+    </w:p>
+    <w:p>
+      <w:pPr>
+        <w:ind w:firstLine="420"/>
+        <w:jc w:val="left"/>
+        <w:rPr>
+          <w:rFonts w:ascii="Cambria Math" w:hAnsi="Cambria Math"/>
+        </w:rPr>
+      </w:pPr>
+      <w:r>
+        <w:rPr>
+          <w:rFonts w:ascii="Cambria Math" w:hAnsi="Cambria Math" w:hint="eastAsia"/>
+          <w:b/>
+          <w:bCs/>
+        </w:rPr>
+        <w:t>（</w:t>
+      </w:r>
+      <w:r>
+        <w:rPr>
+          <w:rFonts w:ascii="Cambria Math" w:hAnsi="Cambria Math" w:hint="eastAsia"/>
+          <w:b/>
+          <w:bCs/>
+        </w:rPr>
+        <w:t>3</w:t>
+      </w:r>
+      <w:r>
+        <w:rPr>
+          <w:rFonts w:ascii="Cambria Math" w:hAnsi="Cambria Math"/>
+          <w:b/>
+          <w:bCs/>
+        </w:rPr>
+        <w:t>-2</w:t>
+      </w:r>
+      <w:r>
+        <w:rPr>
+          <w:rFonts w:ascii="Cambria Math" w:hAnsi="Cambria Math" w:hint="eastAsia"/>
+          <w:b/>
+          <w:bCs/>
+        </w:rPr>
+        <w:t>）</w:t>
+      </w:r>
+      <w:r>
+        <w:rPr>
+          <w:rFonts w:ascii="Cambria Math" w:hAnsi="Cambria Math" w:hint="eastAsia"/>
+        </w:rPr>
+        <w:t>若采用最小均方误差</w:t>
+      </w:r>
+      <w:r>
+        <w:rPr>
+          <w:rFonts w:ascii="Cambria Math" w:hAnsi="Cambria Math" w:hint="eastAsia"/>
+        </w:rPr>
+        <w:t>(</w:t>
+      </w:r>
+      <w:r>
+        <w:rPr>
+          <w:rFonts w:ascii="Cambria Math" w:hAnsi="Cambria Math"/>
+          <w:lang w:eastAsia="zh-Hans"/>
+        </w:rPr>
+        <w:t>Minimum Mean Square Error</w:t>
+      </w:r>
+      <w:r>
+        <w:rPr>
+          <w:rFonts w:ascii="Cambria Math" w:hAnsi="Cambria Math"/>
+          <w:lang w:eastAsia="zh-Hans"/>
+        </w:rPr>
+        <w:t>，</w:t>
+      </w:r>
+      <w:r>
+        <w:rPr>
+          <w:rFonts w:ascii="Cambria Math" w:hAnsi="Cambria Math"/>
+          <w:lang w:eastAsia="zh-Hans"/>
+        </w:rPr>
+        <w:t>M</w:t>
+      </w:r>
+      <w:r>
+        <w:rPr>
+          <w:rFonts w:ascii="Cambria Math" w:hAnsi="Cambria Math" w:hint="eastAsia"/>
+        </w:rPr>
+        <w:t>MSE</w:t>
+      </w:r>
+      <w:r>
+        <w:rPr>
+          <w:rFonts w:ascii="Cambria Math" w:hAnsi="Cambria Math"/>
+          <w:lang w:eastAsia="zh-Hans"/>
+        </w:rPr>
+        <w:t>)</w:t>
+      </w:r>
+      <w:r>
+        <w:rPr>
+          <w:rFonts w:ascii="Cambria Math" w:hAnsi="Cambria Math"/>
+          <w:lang w:eastAsia="zh-Hans"/>
+        </w:rPr>
+        <w:t>算法</w:t>
+      </w:r>
+      <w:r>
+        <w:rPr>
+          <w:rFonts w:ascii="Cambria Math" w:hAnsi="Cambria Math" w:hint="eastAsia"/>
+          <w:lang w:eastAsia="zh-Hans"/>
+        </w:rPr>
+        <w:t>来</w:t>
+      </w:r>
+      <w:r>
+        <w:rPr>
+          <w:rFonts w:ascii="Cambria Math" w:hAnsi="Cambria Math"/>
+          <w:lang w:eastAsia="zh-Hans"/>
+        </w:rPr>
+        <w:t>检测</w:t>
+      </w:r>
+      <w:r>
+        <w:rPr>
+          <w:rFonts w:ascii="Cambria Math" w:hAnsi="Cambria Math" w:hint="eastAsia"/>
+          <w:lang w:eastAsia="zh-Hans"/>
+        </w:rPr>
+        <w:t>符号</w:t>
+      </w:r>
+      <w:r>
+        <w:rPr>
+          <w:rFonts w:ascii="Cambria Math" w:hAnsi="Cambria Math"/>
+          <w:lang w:eastAsia="zh-Hans"/>
+        </w:rPr>
+        <w:t>数据</w:t>
+      </w:r>
+      <w:r>
+        <w:rPr>
+          <w:rFonts w:ascii="Cambria Math" w:hAnsi="Cambria Math" w:hint="eastAsia"/>
+          <w:lang w:eastAsia="zh-Hans"/>
+        </w:rPr>
+        <w:t>，</w:t>
+      </w:r>
+      <w:r>
+        <w:rPr>
+          <w:rFonts w:ascii="Cambria Math" w:hAnsi="Cambria Math" w:hint="eastAsia"/>
+        </w:rPr>
+        <w:t>对于标签</w:t>
+      </w:r>
+      <w:r>
+        <w:rPr>
+          <w:rFonts w:ascii="Cambria Math" w:hAnsi="Cambria Math" w:hint="eastAsia"/>
+        </w:rPr>
+        <w:t>k</w:t>
+      </w:r>
+      <w:r>
+        <w:rPr>
+          <w:rFonts w:ascii="Cambria Math" w:hAnsi="Cambria Math" w:hint="eastAsia"/>
+        </w:rPr>
+        <w:t>而言</w:t>
+      </w:r>
+      <w:r>
+        <w:rPr>
+          <w:rFonts w:ascii="Cambria Math" w:hAnsi="Cambria Math" w:hint="eastAsia"/>
+        </w:rPr>
+        <w:t>，</w:t>
+      </w:r>
+    </w:p>
+    <w:p>
+      <w:pPr>
+        <w:ind w:firstLine="420"/>
+        <w:jc w:val="left"/>
+        <w:rPr>
+          <w:rFonts w:ascii="Cambria Math" w:hAnsi="Cambria Math"/>
+        </w:rPr>
+      </w:pPr>
+      <m:oMathPara>
+        <m:oMath>
+          <m:sSub>
+            <m:sSubPr>
+              <m:ctrlPr>
+                <w:rPr>
+                  <w:rFonts w:ascii="Cambria Math" w:hAnsi="Cambria Math"/>
+                  <w:i/>
+                </w:rPr>
+              </m:ctrlPr>
+            </m:sSubPr>
+            <m:e>
+              <m:r>
+                <w:rPr>
+                  <w:rFonts w:ascii="Cambria Math" w:hAnsi="Cambria Math" w:hint="eastAsia"/>
+                </w:rPr>
+                <m:t>R</m:t>
+              </m:r>
+            </m:e>
+            <m:sub>
+              <m:r>
+                <w:rPr>
+                  <w:rFonts w:ascii="Cambria Math" w:hAnsi="Cambria Math"/>
+                </w:rPr>
+                <m:t>k</m:t>
+              </m:r>
+            </m:sub>
+          </m:sSub>
+          <m:r>
+            <w:rPr>
+              <w:rFonts w:ascii="Cambria Math" w:hAnsi="Cambria Math"/>
+            </w:rPr>
+            <m:t>=</m:t>
+          </m:r>
+          <m:func>
+            <m:funcPr>
+              <m:ctrlPr>
+                <w:rPr>
+                  <w:rFonts w:ascii="Cambria Math" w:hAnsi="Cambria Math"/>
+                  <w:i/>
+                </w:rPr>
+              </m:ctrlPr>
+            </m:funcPr>
+            <m:fName>
+              <m:sSub>
+                <m:sSubPr>
+                  <m:ctrlPr>
+                    <w:rPr>
+                      <w:rFonts w:ascii="Cambria Math" w:hAnsi="Cambria Math"/>
+                    </w:rPr>
+                  </m:ctrlPr>
+                </m:sSubPr>
+                <m:e>
+                  <m:r>
+                    <m:rPr>
+                      <m:sty m:val="p"/>
+                    </m:rPr>
+                    <w:rPr>
+                      <w:rFonts w:ascii="Cambria Math" w:hAnsi="Cambria Math"/>
+                    </w:rPr>
+                    <m:t>log</m:t>
+                  </m:r>
+                  <m:ctrlPr>
+                    <w:rPr>
+                      <w:rFonts w:ascii="Cambria Math" w:hAnsi="Cambria Math"/>
+                      <w:i/>
+                    </w:rPr>
+                  </m:ctrlPr>
+                </m:e>
+                <m:sub>
+                  <m:r>
+                    <w:rPr>
+                      <w:rFonts w:ascii="Cambria Math" w:hAnsi="Cambria Math"/>
+                    </w:rPr>
+                    <m:t>2</m:t>
+                  </m:r>
+                  <m:ctrlPr>
+                    <w:rPr>
+                      <w:rFonts w:ascii="Cambria Math" w:hAnsi="Cambria Math"/>
+                      <w:i/>
+                    </w:rPr>
+                  </m:ctrlPr>
+                </m:sub>
+              </m:sSub>
+            </m:fName>
+            <m:e>
+              <m:d>
+                <m:dPr>
+                  <m:ctrlPr>
+                    <w:rPr>
+                      <w:rFonts w:ascii="Cambria Math" w:hAnsi="Cambria Math"/>
+                      <w:i/>
+                    </w:rPr>
+                  </m:ctrlPr>
+                </m:dPr>
+                <m:e>
+                  <m:r>
+                    <m:rPr>
+                      <m:sty m:val="p"/>
+                    </m:rPr>
+                    <w:rPr>
+                      <w:rFonts w:ascii="Cambria Math" w:hAnsi="Cambria Math"/>
+                    </w:rPr>
+                    <m:t>1+</m:t>
+                  </m:r>
+                  <m:r>
+                    <w:rPr>
+                      <w:rFonts w:ascii="Cambria Math" w:hAnsi="Cambria Math"/>
+                    </w:rPr>
+                    <m:t xml:space="preserve"> </m:t>
+                  </m:r>
+                  <m:f>
+                    <m:fPr>
+                      <m:ctrlPr>
+                        <w:rPr>
+                          <w:rFonts w:ascii="Cambria Math" w:hAnsi="Cambria Math"/>
+                          <w:i/>
+                        </w:rPr>
+                      </m:ctrlPr>
+                    </m:fPr>
+                    <m:num>
+                      <m:sSub>
+                        <m:sSubPr>
+                          <m:ctrlPr>
+                            <w:rPr>
+                              <w:rFonts w:ascii="Cambria Math" w:hAnsi="Cambria Math"/>
+                              <w:i/>
+                            </w:rPr>
+                          </m:ctrlPr>
+                        </m:sSubPr>
+                        <m:e>
+                          <m:r>
+                            <w:rPr>
+                              <w:rFonts w:ascii="Cambria Math" w:hAnsi="Cambria Math"/>
+                            </w:rPr>
+                            <m:t>p</m:t>
+                          </m:r>
+                        </m:e>
+                        <m:sub>
+                          <m:r>
+                            <w:rPr>
+                              <w:rFonts w:ascii="Cambria Math" w:hAnsi="Cambria Math"/>
+                            </w:rPr>
+                            <m:t>k</m:t>
+                          </m:r>
+                        </m:sub>
+                      </m:sSub>
+                      <m:sSup>
+                        <m:sSupPr>
+                          <m:ctrlPr>
+                            <w:rPr>
+                              <w:rFonts w:ascii="Cambria Math" w:hAnsi="Cambria Math"/>
+                              <w:i/>
+                            </w:rPr>
+                          </m:ctrlPr>
+                        </m:sSupPr>
+                        <m:e>
+                          <m:sSub>
+                            <m:sSubPr>
+                              <m:ctrlPr>
+                                <w:rPr>
+                                  <w:rFonts w:ascii="Cambria Math" w:hAnsi="Cambria Math"/>
+                                  <w:i/>
+                                </w:rPr>
+                              </m:ctrlPr>
+                            </m:sSubPr>
+                            <m:e>
+                              <m:r>
+                                <w:rPr>
+                                  <w:rFonts w:ascii="Cambria Math" w:hAnsi="Cambria Math"/>
+                                </w:rPr>
+                                <m:t>a</m:t>
+                              </m:r>
+                            </m:e>
+                            <m:sub>
+                              <m:r>
+                                <w:rPr>
+                                  <w:rFonts w:ascii="Cambria Math" w:hAnsi="Cambria Math"/>
+                                </w:rPr>
+                                <m:t>k</m:t>
+                              </m:r>
+                            </m:sub>
+                          </m:sSub>
+                        </m:e>
+                        <m:sup>
+                          <m:r>
+                            <w:rPr>
+                              <w:rFonts w:ascii="Cambria Math" w:hAnsi="Cambria Math"/>
+                            </w:rPr>
+                            <m:t>2</m:t>
+                          </m:r>
+                        </m:sup>
+                      </m:sSup>
+                      <m:sSup>
+                        <m:sSupPr>
+                          <m:ctrlPr>
+                            <w:rPr>
+                              <w:rFonts w:ascii="Cambria Math" w:hAnsi="Cambria Math"/>
+                              <w:i/>
+                            </w:rPr>
+                          </m:ctrlPr>
+                        </m:sSupPr>
+                        <m:e>
+                          <m:d>
+                            <m:dPr>
+                              <m:begChr m:val="|"/>
+                              <m:endChr m:val="|"/>
+                              <m:ctrlPr>
+                                <w:rPr>
+                                  <w:rFonts w:ascii="Cambria Math" w:hAnsi="Cambria Math"/>
+                                  <w:i/>
+                                </w:rPr>
+                              </m:ctrlPr>
+                            </m:dPr>
+                            <m:e>
+                              <m:sSubSup>
+                                <m:sSubSupPr>
+                                  <m:ctrlPr>
+                                    <w:rPr>
+                                      <w:rFonts w:ascii="Cambria Math" w:hAnsi="Cambria Math"/>
+                                      <w:b/>
+                                      <w:bCs/>
+                                      <w:i/>
+                                    </w:rPr>
+                                  </m:ctrlPr>
+                                </m:sSubSupPr>
+                                <m:e>
+                                  <m:r>
+                                    <m:rPr>
+                                      <m:sty m:val="bi"/>
+                                    </m:rPr>
+                                    <w:rPr>
+                                      <w:rFonts w:ascii="Cambria Math" w:hAnsi="Cambria Math" w:hint="eastAsia"/>
+                                    </w:rPr>
+                                    <m:t>v</m:t>
+                                  </m:r>
+                                </m:e>
+                                <m:sub>
+                                  <m:r>
+                                    <m:rPr>
+                                      <m:sty m:val="bi"/>
+                                    </m:rPr>
+                                    <w:rPr>
+                                      <w:rFonts w:ascii="Cambria Math" w:hAnsi="Cambria Math"/>
+                                    </w:rPr>
+                                    <m:t>k</m:t>
+                                  </m:r>
+                                </m:sub>
+                                <m:sup>
+                                  <m:r>
+                                    <m:rPr>
+                                      <m:sty m:val="bi"/>
+                                    </m:rPr>
+                                    <w:rPr>
+                                      <w:rFonts w:ascii="Cambria Math" w:hAnsi="Cambria Math"/>
+                                    </w:rPr>
+                                    <m:t>H</m:t>
+                                  </m:r>
+                                </m:sup>
+                              </m:sSubSup>
+                              <m:sSub>
+                                <m:sSubPr>
+                                  <m:ctrlPr>
+                                    <w:rPr>
+                                      <w:rFonts w:ascii="Cambria Math" w:hAnsi="Cambria Math"/>
+                                      <w:b/>
+                                      <w:bCs/>
+                                      <w:i/>
+                                    </w:rPr>
+                                  </m:ctrlPr>
+                                </m:sSubPr>
+                                <m:e>
+                                  <m:r>
+                                    <m:rPr>
+                                      <m:sty m:val="bi"/>
+                                    </m:rPr>
+                                    <w:rPr>
+                                      <w:rFonts w:ascii="Cambria Math" w:hAnsi="Cambria Math"/>
+                                    </w:rPr>
+                                    <m:t>g</m:t>
+                                  </m:r>
+                                </m:e>
+                                <m:sub>
+                                  <m:r>
+                                    <m:rPr>
+                                      <m:sty m:val="bi"/>
+                                    </m:rPr>
+                                    <w:rPr>
+                                      <w:rFonts w:ascii="Cambria Math" w:hAnsi="Cambria Math"/>
+                                    </w:rPr>
+                                    <m:t>k</m:t>
+                                  </m:r>
+                                </m:sub>
+                              </m:sSub>
+                            </m:e>
+                          </m:d>
+                        </m:e>
+                        <m:sup>
+                          <m:r>
+                            <w:rPr>
+                              <w:rFonts w:ascii="Cambria Math" w:hAnsi="Cambria Math"/>
+                            </w:rPr>
+                            <m:t>2</m:t>
+                          </m:r>
+                        </m:sup>
+                      </m:sSup>
+                    </m:num>
+                    <m:den>
+                      <m:nary>
+                        <m:naryPr>
+                          <m:chr m:val="∑"/>
+                          <m:limLoc m:val="undOvr"/>
+                          <m:ctrlPr>
+                            <w:rPr>
+                              <w:rFonts w:ascii="Cambria Math" w:hAnsi="Cambria Math"/>
+                              <w:i/>
+                            </w:rPr>
+                          </m:ctrlPr>
+                        </m:naryPr>
+                        <m:sub>
+                          <m:eqArr>
+                            <m:eqArrPr>
+                              <m:ctrlPr>
+                                <w:rPr>
+                                  <w:rFonts w:ascii="Cambria Math" w:hAnsi="Cambria Math"/>
+                                  <w:i/>
+                                </w:rPr>
+                              </m:ctrlPr>
+                            </m:eqArrPr>
+                            <m:e>
+                              <m:r>
+                                <w:rPr>
+                                  <w:rFonts w:ascii="Cambria Math" w:hAnsi="Cambria Math"/>
+                                </w:rPr>
+                                <m:t>i = 1</m:t>
+                              </m:r>
+                            </m:e>
+                            <m:e>
+                              <m:r>
+                                <w:rPr>
+                                  <w:rFonts w:ascii="Cambria Math" w:hAnsi="Cambria Math"/>
+                                </w:rPr>
+                                <m:t>i ≠ k</m:t>
+                              </m:r>
+                            </m:e>
+                          </m:eqArr>
+                        </m:sub>
+                        <m:sup>
+                          <m:r>
+                            <w:rPr>
+                              <w:rFonts w:ascii="Cambria Math" w:hAnsi="Cambria Math"/>
+                            </w:rPr>
+                            <m:t>K</m:t>
+                          </m:r>
+                        </m:sup>
+                        <m:e>
+                          <m:sSub>
+                            <m:sSubPr>
+                              <m:ctrlPr>
+                                <w:rPr>
+                                  <w:rFonts w:ascii="Cambria Math" w:hAnsi="Cambria Math"/>
+                                  <w:i/>
+                                </w:rPr>
+                              </m:ctrlPr>
+                            </m:sSubPr>
+                            <m:e>
+                              <m:r>
+                                <w:rPr>
+                                  <w:rFonts w:ascii="Cambria Math" w:hAnsi="Cambria Math" w:hint="eastAsia"/>
+                                </w:rPr>
+                                <m:t>p</m:t>
+                              </m:r>
+                            </m:e>
+                            <m:sub>
+                              <m:r>
+                                <w:rPr>
+                                  <w:rFonts w:ascii="Cambria Math" w:hAnsi="Cambria Math"/>
+                                </w:rPr>
+                                <m:t>i</m:t>
+                              </m:r>
+                            </m:sub>
+                          </m:sSub>
+                          <m:sSup>
+                            <m:sSupPr>
+                              <m:ctrlPr>
+                                <w:rPr>
+                                  <w:rFonts w:ascii="Cambria Math" w:hAnsi="Cambria Math"/>
+                                  <w:i/>
+                                </w:rPr>
+                              </m:ctrlPr>
+                            </m:sSupPr>
+                            <m:e>
+                              <m:sSub>
+                                <m:sSubPr>
+                                  <m:ctrlPr>
+                                    <w:rPr>
+                                      <w:rFonts w:ascii="Cambria Math" w:hAnsi="Cambria Math"/>
+                                      <w:i/>
+                                    </w:rPr>
+                                  </m:ctrlPr>
+                                </m:sSubPr>
+                                <m:e>
+                                  <m:r>
+                                    <w:rPr>
+                                      <w:rFonts w:ascii="Cambria Math" w:hAnsi="Cambria Math"/>
+                                    </w:rPr>
+                                    <m:t>a</m:t>
+                                  </m:r>
+                                </m:e>
+                                <m:sub>
+                                  <m:r>
+                                    <w:rPr>
+                                      <w:rFonts w:ascii="Cambria Math" w:hAnsi="Cambria Math"/>
+                                    </w:rPr>
+                                    <m:t>i</m:t>
+                                  </m:r>
+                                </m:sub>
+                              </m:sSub>
+                            </m:e>
+                            <m:sup>
+                              <m:r>
+                                <w:rPr>
+                                  <w:rFonts w:ascii="Cambria Math" w:hAnsi="Cambria Math"/>
+                                </w:rPr>
+                                <m:t>2</m:t>
+                              </m:r>
+                            </m:sup>
+                          </m:sSup>
+                          <m:sSup>
+                            <m:sSupPr>
+                              <m:ctrlPr>
+                                <w:rPr>
+                                  <w:rFonts w:ascii="Cambria Math" w:hAnsi="Cambria Math"/>
+                                  <w:i/>
+                                </w:rPr>
+                              </m:ctrlPr>
+                            </m:sSupPr>
+                            <m:e>
+                              <m:d>
+                                <m:dPr>
+                                  <m:begChr m:val="|"/>
+                                  <m:endChr m:val="|"/>
+                                  <m:ctrlPr>
+                                    <w:rPr>
+                                      <w:rFonts w:ascii="Cambria Math" w:hAnsi="Cambria Math"/>
+                                      <w:i/>
+                                    </w:rPr>
+                                  </m:ctrlPr>
+                                </m:dPr>
+                                <m:e>
+                                  <m:sSubSup>
+                                    <m:sSubSupPr>
+                                      <m:ctrlPr>
+                                        <w:rPr>
+                                          <w:rFonts w:ascii="Cambria Math" w:hAnsi="Cambria Math"/>
+                                          <w:b/>
+                                          <w:bCs/>
+                                          <w:i/>
+                                        </w:rPr>
+                                      </m:ctrlPr>
+                                    </m:sSubSupPr>
+                                    <m:e>
+                                      <m:r>
+                                        <m:rPr>
+                                          <m:sty m:val="bi"/>
+                                        </m:rPr>
+                                        <w:rPr>
+                                          <w:rFonts w:ascii="Cambria Math" w:hAnsi="Cambria Math"/>
+                                        </w:rPr>
+                                        <m:t>v</m:t>
+                                      </m:r>
+                                    </m:e>
+                                    <m:sub>
+                                      <m:r>
+                                        <m:rPr>
+                                          <m:sty m:val="bi"/>
+                                        </m:rPr>
+                                        <w:rPr>
+                                          <w:rFonts w:ascii="Cambria Math" w:hAnsi="Cambria Math"/>
+                                        </w:rPr>
+                                        <m:t>k</m:t>
+                                      </m:r>
+                                    </m:sub>
+                                    <m:sup>
+                                      <m:r>
+                                        <m:rPr>
+                                          <m:sty m:val="bi"/>
+                                        </m:rPr>
+                                        <w:rPr>
+                                          <w:rFonts w:ascii="Cambria Math" w:hAnsi="Cambria Math"/>
+                                        </w:rPr>
+                                        <m:t>H</m:t>
+                                      </m:r>
+                                    </m:sup>
+                                  </m:sSubSup>
+                                  <m:sSub>
+                                    <m:sSubPr>
+                                      <m:ctrlPr>
+                                        <w:rPr>
+                                          <w:rFonts w:ascii="Cambria Math" w:hAnsi="Cambria Math"/>
+                                          <w:b/>
+                                          <w:bCs/>
+                                          <w:i/>
+                                        </w:rPr>
+                                      </m:ctrlPr>
+                                    </m:sSubPr>
+                                    <m:e>
+                                      <m:r>
+                                        <m:rPr>
+                                          <m:sty m:val="bi"/>
+                                        </m:rPr>
+                                        <w:rPr>
+                                          <w:rFonts w:ascii="Cambria Math" w:hAnsi="Cambria Math"/>
+                                        </w:rPr>
+                                        <m:t>g</m:t>
+                                      </m:r>
+                                    </m:e>
+                                    <m:sub>
+                                      <m:r>
+                                        <m:rPr>
+                                          <m:sty m:val="bi"/>
+                                        </m:rPr>
+                                        <w:rPr>
+                                          <w:rFonts w:ascii="Cambria Math" w:hAnsi="Cambria Math"/>
+                                        </w:rPr>
+                                        <m:t>i</m:t>
+                                      </m:r>
+                                    </m:sub>
+                                  </m:sSub>
+                                </m:e>
+                              </m:d>
+                            </m:e>
+                            <m:sup>
+                              <m:r>
+                                <w:rPr>
+                                  <w:rFonts w:ascii="Cambria Math" w:hAnsi="Cambria Math"/>
+                                </w:rPr>
+                                <m:t>2</m:t>
+                              </m:r>
+                            </m:sup>
+                          </m:sSup>
+                          <m:r>
+                            <w:rPr>
+                              <w:rFonts w:ascii="Cambria Math" w:hAnsi="Cambria Math"/>
+                            </w:rPr>
+                            <m:t xml:space="preserve"> </m:t>
+                          </m:r>
+                          <m:r>
+                            <m:rPr>
+                              <m:sty m:val="p"/>
+                            </m:rPr>
+                            <w:rPr>
+                              <w:rFonts w:ascii="Cambria Math" w:hAnsi="Cambria Math"/>
+                            </w:rPr>
+                            <m:t>+</m:t>
+                          </m:r>
+                          <m:r>
+                            <w:rPr>
+                              <w:rFonts w:ascii="Cambria Math" w:hAnsi="Cambria Math"/>
+                            </w:rPr>
+                            <m:t xml:space="preserve"> </m:t>
+                          </m:r>
+                          <m:sSup>
+                            <m:sSupPr>
+                              <m:ctrlPr>
+                                <w:rPr>
+                                  <w:rFonts w:ascii="Cambria Math" w:hAnsi="Cambria Math"/>
+                                  <w:i/>
+                                </w:rPr>
+                              </m:ctrlPr>
+                            </m:sSupPr>
+                            <m:e>
+                              <m:r>
+                                <w:rPr>
+                                  <w:rFonts w:ascii="Cambria Math" w:hAnsi="Cambria Math"/>
+                                </w:rPr>
+                                <m:t>σ</m:t>
+                              </m:r>
+                            </m:e>
+                            <m:sup>
+                              <m:r>
+                                <w:rPr>
+                                  <w:rFonts w:ascii="Cambria Math" w:hAnsi="Cambria Math"/>
+                                </w:rPr>
+                                <m:t>2</m:t>
+                              </m:r>
+                            </m:sup>
+                          </m:sSup>
+                          <m:sSup>
+                            <m:sSupPr>
+                              <m:ctrlPr>
+                                <w:rPr>
+                                  <w:rFonts w:ascii="Cambria Math" w:hAnsi="Cambria Math"/>
+                                  <w:i/>
+                                </w:rPr>
+                              </m:ctrlPr>
+                            </m:sSupPr>
+                            <m:e>
+                              <m:d>
+                                <m:dPr>
+                                  <m:begChr m:val="|"/>
+                                  <m:endChr m:val="|"/>
+                                  <m:ctrlPr>
+                                    <w:rPr>
+                                      <w:rFonts w:ascii="Cambria Math" w:hAnsi="Cambria Math"/>
+                                      <w:i/>
+                                    </w:rPr>
+                                  </m:ctrlPr>
+                                </m:dPr>
+                                <m:e>
+                                  <m:sSub>
+                                    <m:sSubPr>
+                                      <m:ctrlPr>
+                                        <w:rPr>
+                                          <w:rFonts w:ascii="Cambria Math" w:hAnsi="Cambria Math"/>
+                                          <w:b/>
+                                          <w:bCs/>
+                                          <w:i/>
+                                        </w:rPr>
+                                      </m:ctrlPr>
+                                    </m:sSubPr>
+                                    <m:e>
+                                      <m:r>
+                                        <m:rPr>
+                                          <m:sty m:val="bi"/>
+                                        </m:rPr>
+                                        <w:rPr>
+                                          <w:rFonts w:ascii="Cambria Math" w:hAnsi="Cambria Math"/>
+                                        </w:rPr>
+                                        <m:t>v</m:t>
+                                      </m:r>
+                                    </m:e>
+                                    <m:sub>
+                                      <m:r>
+                                        <m:rPr>
+                                          <m:sty m:val="bi"/>
+                                        </m:rPr>
+                                        <w:rPr>
+                                          <w:rFonts w:ascii="Cambria Math" w:hAnsi="Cambria Math"/>
+                                        </w:rPr>
+                                        <m:t>k</m:t>
+                                      </m:r>
+                                    </m:sub>
+                                  </m:sSub>
+                                </m:e>
+                              </m:d>
+                            </m:e>
+                            <m:sup>
+                              <m:r>
+                                <w:rPr>
+                                  <w:rFonts w:ascii="Cambria Math" w:hAnsi="Cambria Math"/>
+                                </w:rPr>
+                                <m:t>2</m:t>
+                              </m:r>
+                            </m:sup>
+                          </m:sSup>
+                        </m:e>
+                      </m:nary>
+                      <m:r>
+                        <w:rPr>
+                          <w:rFonts w:ascii="Cambria Math" w:hAnsi="Cambria Math"/>
+                        </w:rPr>
+                        <m:t xml:space="preserve"> </m:t>
+                      </m:r>
+                    </m:den>
+                  </m:f>
+                </m:e>
+              </m:d>
+            </m:e>
+          </m:func>
+        </m:oMath>
+      </m:oMathPara>
+    </w:p>
+    <w:p>
+      <w:pPr>
+        <w:jc w:val="left"/>
+        <w:rPr>
+          <w:rFonts w:ascii="Cambria Math" w:hAnsi="Cambria Math"/>
+        </w:rPr>
+      </w:pPr>
+      <w:r>
+        <w:rPr>
+          <w:rFonts w:ascii="Cambria Math" w:hAnsi="Cambria Math" w:hint="eastAsia"/>
+          <w:iCs/>
+        </w:rPr>
+        <w:t>其中，</w:t>
+      </w:r>
+      <m:oMath>
+        <m:sSub>
+          <m:sSubPr>
+            <m:ctrlPr>
+              <w:rPr>
+                <w:rFonts w:ascii="Cambria Math" w:hAnsi="Cambria Math"/>
+                <w:i/>
+              </w:rPr>
+            </m:ctrlPr>
+          </m:sSubPr>
+          <m:e>
+            <m:r>
+              <w:rPr>
+                <w:rFonts w:ascii="Cambria Math" w:hAnsi="Cambria Math"/>
+              </w:rPr>
+              <m:t>p</m:t>
+            </m:r>
+          </m:e>
+          <m:sub>
+            <m:r>
+              <w:rPr>
+                <w:rFonts w:ascii="Cambria Math" w:hAnsi="Cambria Math"/>
+              </w:rPr>
+              <m:t>k</m:t>
+            </m:r>
+          </m:sub>
+        </m:sSub>
+      </m:oMath>
+      <w:r>
+        <w:rPr>
+          <w:rFonts w:ascii="Cambria Math" w:hAnsi="Cambria Math" w:hint="eastAsia"/>
+        </w:rPr>
+        <w:t>为标签</w:t>
+      </w:r>
+      <w:r>
+        <w:rPr>
+          <w:rFonts w:ascii="Cambria Math" w:hAnsi="Cambria Math" w:hint="eastAsia"/>
+        </w:rPr>
+        <w:t>k</w:t>
+      </w:r>
+      <w:r>
+        <w:rPr>
+          <w:rFonts w:ascii="Cambria Math" w:hAnsi="Cambria Math" w:hint="eastAsia"/>
+        </w:rPr>
+        <w:t>发送符号</w:t>
+      </w:r>
+      <m:oMath>
+        <m:sSub>
+          <m:sSubPr>
+            <m:ctrlPr>
+              <w:rPr>
+                <w:rFonts w:ascii="Cambria Math" w:hAnsi="Cambria Math"/>
+                <w:i/>
+              </w:rPr>
+            </m:ctrlPr>
+          </m:sSubPr>
+          <m:e>
+            <m:r>
+              <w:rPr>
+                <w:rFonts w:ascii="Cambria Math" w:hAnsi="Cambria Math"/>
+              </w:rPr>
+              <m:t>s</m:t>
+            </m:r>
+          </m:e>
+          <m:sub>
+            <m:r>
+              <w:rPr>
+                <w:rFonts w:ascii="Cambria Math" w:hAnsi="Cambria Math"/>
+              </w:rPr>
+              <m:t>k</m:t>
+            </m:r>
+          </m:sub>
+        </m:sSub>
+      </m:oMath>
+      <w:r>
+        <w:rPr>
+          <w:rFonts w:ascii="Cambria Math" w:hAnsi="Cambria Math" w:hint="eastAsia"/>
+        </w:rPr>
+        <w:t>的功率</w:t>
+      </w:r>
+      <w:r>
+        <w:rPr>
+          <w:rFonts w:ascii="Cambria Math" w:hAnsi="Cambria Math" w:hint="eastAsia"/>
+        </w:rPr>
+        <w:t>。</w:t>
+      </w:r>
+      <w:r>
+        <w:rPr>
+          <w:rFonts w:ascii="Cambria Math" w:hAnsi="Cambria Math" w:hint="eastAsia"/>
+        </w:rPr>
+        <w:t>接受合并</w:t>
+      </w:r>
+      <w:r>
+        <w:rPr>
+          <w:rFonts w:ascii="Cambria Math" w:hAnsi="Cambria Math" w:hint="eastAsia"/>
+        </w:rPr>
+        <w:t>向量</w:t>
+      </w:r>
+      <m:oMath>
+        <m:sSub>
+          <m:sSubPr>
+            <m:ctrlPr>
+              <w:rPr>
+                <w:rFonts w:ascii="Cambria Math" w:hAnsi="Cambria Math"/>
+                <w:b/>
+                <w:bCs/>
+                <w:i/>
+                <w:lang w:eastAsia="zh-Hans"/>
+              </w:rPr>
+            </m:ctrlPr>
+          </m:sSubPr>
+          <m:e>
+            <m:r>
+              <m:rPr>
+                <m:sty m:val="bi"/>
+              </m:rPr>
+              <w:rPr>
+                <w:rFonts w:ascii="Cambria Math" w:hAnsi="Cambria Math" w:hint="eastAsia"/>
+              </w:rPr>
+              <m:t>v</m:t>
+            </m:r>
+          </m:e>
+          <m:sub>
+            <m:r>
+              <m:rPr>
+                <m:sty m:val="bi"/>
+              </m:rPr>
+              <w:rPr>
+                <w:rFonts w:ascii="Cambria Math" w:hAnsi="Cambria Math"/>
+                <w:lang w:eastAsia="zh-Hans"/>
+              </w:rPr>
+              <m:t>k</m:t>
+            </m:r>
+          </m:sub>
+        </m:sSub>
+      </m:oMath>
+      <w:r>
+        <w:rPr>
+          <w:rFonts w:ascii="Cambria Math" w:hAnsi="Cambria Math" w:hint="eastAsia"/>
+        </w:rPr>
+        <w:t>满足</w:t>
+      </w:r>
+      <w:r>
+        <w:rPr>
+          <w:rFonts w:ascii="Cambria Math" w:hAnsi="Cambria Math" w:hint="eastAsia"/>
+        </w:rPr>
+        <w:t>公式：</w:t>
+      </w:r>
+    </w:p>
+    <w:p>
+      <w:pPr>
+        <w:jc w:val="left"/>
+        <w:rPr>
+          <w:rFonts w:ascii="Cambria Math" w:hAnsi="Cambria Math"/>
+          <w:lang w:eastAsia="zh-Hans"/>
+        </w:rPr>
+      </w:pPr>
+      <m:oMathPara>
+        <m:oMath>
+          <m:sSub>
+            <m:sSubPr>
+              <m:ctrlPr>
+                <w:rPr>
+                  <w:rFonts w:ascii="Cambria Math" w:hAnsi="Cambria Math"/>
+                  <w:b/>
+                  <w:bCs/>
+                  <w:i/>
+                  <w:lang w:eastAsia="zh-Hans"/>
+                </w:rPr>
+              </m:ctrlPr>
+            </m:sSubPr>
+            <m:e>
+              <m:r>
+                <m:rPr>
+                  <m:sty m:val="bi"/>
+                </m:rPr>
+                <w:rPr>
+                  <w:rFonts w:ascii="Cambria Math" w:hAnsi="Cambria Math" w:hint="eastAsia"/>
+                </w:rPr>
+                <m:t>v</m:t>
+              </m:r>
+            </m:e>
+            <m:sub>
+              <m:r>
+                <m:rPr>
+                  <m:sty m:val="bi"/>
+                </m:rPr>
+                <w:rPr>
+                  <w:rFonts w:ascii="Cambria Math" w:hAnsi="Cambria Math"/>
+                  <w:lang w:eastAsia="zh-Hans"/>
+                </w:rPr>
+                <m:t>k</m:t>
+              </m:r>
+            </m:sub>
+          </m:sSub>
+          <m:r>
+            <w:rPr>
+              <w:rFonts w:ascii="Cambria Math" w:hAnsi="Cambria Math"/>
+              <w:lang w:eastAsia="zh-Hans"/>
+            </w:rPr>
+            <m:t>=</m:t>
+          </m:r>
+          <m:sSub>
+            <m:sSubPr>
+              <m:ctrlPr>
+                <w:rPr>
+                  <w:rFonts w:ascii="Cambria Math" w:hAnsi="Cambria Math"/>
+                  <w:i/>
+                  <w:lang w:eastAsia="zh-Hans"/>
+                </w:rPr>
+              </m:ctrlPr>
+            </m:sSubPr>
+            <m:e>
+              <m:r>
+                <w:rPr>
+                  <w:rFonts w:ascii="Cambria Math" w:hAnsi="Cambria Math"/>
+                  <w:lang w:eastAsia="zh-Hans"/>
+                </w:rPr>
+                <m:t>p</m:t>
+              </m:r>
+            </m:e>
+            <m:sub>
+              <m:r>
+                <w:rPr>
+                  <w:rFonts w:ascii="Cambria Math" w:hAnsi="Cambria Math"/>
+                  <w:lang w:eastAsia="zh-Hans"/>
+                </w:rPr>
+                <m:t>k</m:t>
+              </m:r>
+            </m:sub>
+          </m:sSub>
+          <m:sSup>
+            <m:sSupPr>
+              <m:ctrlPr>
+                <w:rPr>
+                  <w:rFonts w:ascii="Cambria Math" w:hAnsi="Cambria Math"/>
+                  <w:i/>
+                </w:rPr>
+              </m:ctrlPr>
+            </m:sSupPr>
+            <m:e>
+              <m:sSub>
+                <m:sSubPr>
+                  <m:ctrlPr>
+                    <w:rPr>
+                      <w:rFonts w:ascii="Cambria Math" w:hAnsi="Cambria Math"/>
+                      <w:i/>
+                    </w:rPr>
+                  </m:ctrlPr>
+                </m:sSubPr>
+                <m:e>
+                  <m:r>
+                    <w:rPr>
+                      <w:rFonts w:ascii="Cambria Math" w:hAnsi="Cambria Math"/>
+                    </w:rPr>
+                    <m:t>a</m:t>
+                  </m:r>
+                </m:e>
+                <m:sub>
+                  <m:r>
+                    <w:rPr>
+                      <w:rFonts w:ascii="Cambria Math" w:hAnsi="Cambria Math"/>
+                    </w:rPr>
+                    <m:t>k</m:t>
+                  </m:r>
+                </m:sub>
+              </m:sSub>
+            </m:e>
+            <m:sup>
+              <m:r>
+                <w:rPr>
+                  <w:rFonts w:ascii="Cambria Math" w:hAnsi="Cambria Math"/>
+                </w:rPr>
+                <m:t>2</m:t>
+              </m:r>
+            </m:sup>
+          </m:sSup>
+          <m:sSup>
+            <m:sSupPr>
+              <m:ctrlPr>
+                <w:rPr>
+                  <w:rFonts w:ascii="Cambria Math" w:hAnsi="Cambria Math" w:hint="eastAsia"/>
+                  <w:i/>
+                </w:rPr>
+              </m:ctrlPr>
+            </m:sSupPr>
+            <m:e>
+              <m:d>
+                <m:dPr>
+                  <m:ctrlPr>
+                    <w:rPr>
+                      <w:rFonts w:ascii="Cambria Math" w:hAnsi="Cambria Math"/>
+                      <w:i/>
+                      <w:lang w:eastAsia="zh-Hans"/>
+                    </w:rPr>
+                  </m:ctrlPr>
+                </m:dPr>
+                <m:e>
+                  <m:nary>
+                    <m:naryPr>
+                      <m:chr m:val="∑"/>
+                      <m:limLoc m:val="undOvr"/>
+                      <m:ctrlPr>
+                        <w:rPr>
+                          <w:rFonts w:ascii="Cambria Math" w:hAnsi="Cambria Math"/>
+                          <w:i/>
+                          <w:lang w:eastAsia="zh-Hans"/>
+                        </w:rPr>
+                      </m:ctrlPr>
+                    </m:naryPr>
+                    <m:sub>
+                      <m:r>
+                        <w:rPr>
+                          <w:rFonts w:ascii="Cambria Math" w:hAnsi="Cambria Math"/>
+                          <w:lang w:eastAsia="zh-Hans"/>
+                        </w:rPr>
+                        <m:t>i=1</m:t>
+                      </m:r>
+                    </m:sub>
+                    <m:sup>
+                      <m:r>
+                        <w:rPr>
+                          <w:rFonts w:ascii="Cambria Math" w:hAnsi="Cambria Math"/>
+                          <w:lang w:eastAsia="zh-Hans"/>
+                        </w:rPr>
+                        <m:t>K</m:t>
+                      </m:r>
+                    </m:sup>
+                    <m:e>
+                      <m:sSub>
+                        <m:sSubPr>
+                          <m:ctrlPr>
+                            <w:rPr>
+                              <w:rFonts w:ascii="Cambria Math" w:hAnsi="Cambria Math"/>
+                              <w:i/>
+                              <w:lang w:eastAsia="zh-Hans"/>
+                            </w:rPr>
+                          </m:ctrlPr>
+                        </m:sSubPr>
+                        <m:e>
+                          <m:r>
+                            <w:rPr>
+                              <w:rFonts w:ascii="Cambria Math" w:hAnsi="Cambria Math"/>
+                              <w:lang w:eastAsia="zh-Hans"/>
+                            </w:rPr>
+                            <m:t>p</m:t>
+                          </m:r>
+                        </m:e>
+                        <m:sub>
+                          <m:r>
+                            <w:rPr>
+                              <w:rFonts w:ascii="Cambria Math" w:hAnsi="Cambria Math"/>
+                              <w:lang w:eastAsia="zh-Hans"/>
+                            </w:rPr>
+                            <m:t>i</m:t>
+                          </m:r>
+                        </m:sub>
+                      </m:sSub>
+                      <m:sSup>
+                        <m:sSupPr>
+                          <m:ctrlPr>
+                            <w:rPr>
+                              <w:rFonts w:ascii="Cambria Math" w:hAnsi="Cambria Math"/>
+                              <w:i/>
+                            </w:rPr>
+                          </m:ctrlPr>
+                        </m:sSupPr>
+                        <m:e>
+                          <m:sSub>
+                            <m:sSubPr>
+                              <m:ctrlPr>
+                                <w:rPr>
+                                  <w:rFonts w:ascii="Cambria Math" w:hAnsi="Cambria Math"/>
+                                  <w:i/>
+                                </w:rPr>
+                              </m:ctrlPr>
+                            </m:sSubPr>
+                            <m:e>
+                              <m:r>
+                                <w:rPr>
+                                  <w:rFonts w:ascii="Cambria Math" w:hAnsi="Cambria Math"/>
+                                </w:rPr>
+                                <m:t>a</m:t>
+                              </m:r>
+                            </m:e>
+                            <m:sub>
+                              <m:r>
+                                <w:rPr>
+                                  <w:rFonts w:ascii="Cambria Math" w:hAnsi="Cambria Math"/>
+                                </w:rPr>
+                                <m:t>i</m:t>
+                              </m:r>
+                            </m:sub>
+                          </m:sSub>
+                        </m:e>
+                        <m:sup>
+                          <m:r>
+                            <w:rPr>
+                              <w:rFonts w:ascii="Cambria Math" w:hAnsi="Cambria Math"/>
+                            </w:rPr>
+                            <m:t>2</m:t>
+                          </m:r>
+                        </m:sup>
+                      </m:sSup>
+                      <m:d>
+                        <m:dPr>
+                          <m:ctrlPr>
+                            <w:rPr>
+                              <w:rFonts w:ascii="Cambria Math" w:hAnsi="Cambria Math"/>
+                              <w:i/>
+                              <w:lang w:eastAsia="zh-Hans"/>
+                            </w:rPr>
+                          </m:ctrlPr>
+                        </m:dPr>
+                        <m:e>
+                          <m:sSub>
+                            <m:sSubPr>
+                              <m:ctrlPr>
+                                <w:rPr>
+                                  <w:rFonts w:ascii="Cambria Math" w:hAnsi="Cambria Math"/>
+                                  <w:b/>
+                                  <w:bCs/>
+                                  <w:i/>
+                                  <w:lang w:eastAsia="zh-Hans"/>
+                                </w:rPr>
+                              </m:ctrlPr>
+                            </m:sSubPr>
+                            <m:e>
+                              <m:r>
+                                <m:rPr>
+                                  <m:sty m:val="bi"/>
+                                </m:rPr>
+                                <w:rPr>
+                                  <w:rFonts w:ascii="Cambria Math" w:hAnsi="Cambria Math"/>
+                                  <w:lang w:eastAsia="zh-Hans"/>
+                                </w:rPr>
+                                <m:t>g</m:t>
+                              </m:r>
+                            </m:e>
+                            <m:sub>
+                              <m:r>
+                                <m:rPr>
+                                  <m:sty m:val="bi"/>
+                                </m:rPr>
+                                <w:rPr>
+                                  <w:rFonts w:ascii="Cambria Math" w:hAnsi="Cambria Math"/>
+                                  <w:lang w:eastAsia="zh-Hans"/>
+                                </w:rPr>
+                                <m:t>i</m:t>
+                              </m:r>
+                            </m:sub>
+                          </m:sSub>
+                          <m:sSubSup>
+                            <m:sSubSupPr>
+                              <m:ctrlPr>
+                                <w:rPr>
+                                  <w:rFonts w:ascii="Cambria Math" w:hAnsi="Cambria Math"/>
+                                  <w:b/>
+                                  <w:bCs/>
+                                  <w:i/>
+                                  <w:lang w:eastAsia="zh-Hans"/>
+                                </w:rPr>
+                              </m:ctrlPr>
+                            </m:sSubSupPr>
+                            <m:e>
+                              <m:r>
+                                <m:rPr>
+                                  <m:sty m:val="bi"/>
+                                </m:rPr>
+                                <w:rPr>
+                                  <w:rFonts w:ascii="Cambria Math" w:hAnsi="Cambria Math"/>
+                                  <w:lang w:eastAsia="zh-Hans"/>
+                                </w:rPr>
+                                <m:t>g</m:t>
+                              </m:r>
+                            </m:e>
+                            <m:sub>
+                              <m:r>
+                                <m:rPr>
+                                  <m:sty m:val="bi"/>
+                                </m:rPr>
+                                <w:rPr>
+                                  <w:rFonts w:ascii="Cambria Math" w:hAnsi="Cambria Math"/>
+                                  <w:lang w:eastAsia="zh-Hans"/>
+                                </w:rPr>
+                                <m:t>i</m:t>
+                              </m:r>
+                            </m:sub>
+                            <m:sup>
+                              <m:r>
+                                <m:rPr>
+                                  <m:sty m:val="bi"/>
+                                </m:rPr>
+                                <w:rPr>
+                                  <w:rFonts w:ascii="Cambria Math" w:hAnsi="Cambria Math"/>
+                                  <w:lang w:eastAsia="zh-Hans"/>
+                                </w:rPr>
+                                <m:t>H</m:t>
+                              </m:r>
+                            </m:sup>
+                          </m:sSubSup>
+                          <m:r>
+                            <w:rPr>
+                              <w:rFonts w:ascii="Cambria Math" w:hAnsi="Cambria Math"/>
+                              <w:lang w:eastAsia="zh-Hans"/>
+                            </w:rPr>
+                            <m:t>+</m:t>
+                          </m:r>
+                          <m:sSub>
+                            <m:sSubPr>
+                              <m:ctrlPr>
+                                <w:rPr>
+                                  <w:rFonts w:ascii="Cambria Math" w:hAnsi="Cambria Math"/>
+                                  <w:i/>
+                                  <w:lang w:eastAsia="zh-Hans"/>
+                                </w:rPr>
+                              </m:ctrlPr>
+                            </m:sSubPr>
+                            <m:e>
+                              <m:r>
+                                <w:rPr>
+                                  <w:rFonts w:ascii="Cambria Math" w:hAnsi="Cambria Math"/>
+                                  <w:lang w:eastAsia="zh-Hans"/>
+                                </w:rPr>
+                                <m:t>C</m:t>
+                              </m:r>
+                            </m:e>
+                            <m:sub>
+                              <m:r>
+                                <w:rPr>
+                                  <w:rFonts w:ascii="Cambria Math" w:hAnsi="Cambria Math"/>
+                                  <w:lang w:eastAsia="zh-Hans"/>
+                                </w:rPr>
+                                <m:t>i</m:t>
+                              </m:r>
+                            </m:sub>
+                          </m:sSub>
+                        </m:e>
+                      </m:d>
+                      <m:r>
+                        <w:rPr>
+                          <w:rFonts w:ascii="Cambria Math" w:hAnsi="Cambria Math"/>
+                          <w:lang w:eastAsia="zh-Hans"/>
+                        </w:rPr>
+                        <m:t>+</m:t>
+                      </m:r>
+                      <m:sSup>
+                        <m:sSupPr>
+                          <m:ctrlPr>
+                            <w:rPr>
+                              <w:rFonts w:ascii="Cambria Math" w:hAnsi="Cambria Math"/>
+                              <w:i/>
+                              <w:lang w:eastAsia="zh-Hans"/>
+                            </w:rPr>
+                          </m:ctrlPr>
+                        </m:sSupPr>
+                        <m:e>
+                          <m:r>
+                            <w:rPr>
+                              <w:rFonts w:ascii="Cambria Math" w:hAnsi="Cambria Math"/>
+                              <w:lang w:eastAsia="zh-Hans"/>
+                            </w:rPr>
+                            <m:t>σ</m:t>
+                          </m:r>
+                        </m:e>
+                        <m:sup>
+                          <m:r>
+                            <w:rPr>
+                              <w:rFonts w:ascii="Cambria Math" w:hAnsi="Cambria Math"/>
+                              <w:lang w:eastAsia="zh-Hans"/>
+                            </w:rPr>
+                            <m:t>2</m:t>
+                          </m:r>
+                        </m:sup>
+                      </m:sSup>
+                      <m:sSub>
+                        <m:sSubPr>
+                          <m:ctrlPr>
+                            <w:rPr>
+                              <w:rFonts w:ascii="Cambria Math" w:hAnsi="Cambria Math"/>
+                              <w:b/>
+                              <w:bCs/>
+                              <w:i/>
+                              <w:lang w:eastAsia="zh-Hans"/>
+                            </w:rPr>
+                          </m:ctrlPr>
+                        </m:sSubPr>
+                        <m:e>
+                          <m:r>
+                            <m:rPr>
+                              <m:sty m:val="b"/>
+                            </m:rPr>
+                            <w:rPr>
+                              <w:rFonts w:ascii="Cambria Math" w:hAnsi="Cambria Math"/>
+                              <w:lang w:eastAsia="zh-Hans"/>
+                            </w:rPr>
+                            <m:t>Ι</m:t>
+                          </m:r>
+                        </m:e>
+                        <m:sub>
+                          <m:r>
+                            <m:rPr>
+                              <m:sty m:val="bi"/>
+                            </m:rPr>
+                            <w:rPr>
+                              <w:rFonts w:ascii="Cambria Math" w:hAnsi="Cambria Math" w:hint="eastAsia"/>
+                            </w:rPr>
+                            <m:t>M</m:t>
+                          </m:r>
+                          <m:sSub>
+                            <m:sSubPr>
+                              <m:ctrlPr>
+                                <w:rPr>
+                                  <w:rFonts w:ascii="Cambria Math" w:hAnsi="Cambria Math"/>
+                                  <w:b/>
+                                  <w:bCs/>
+                                  <w:i/>
+                                </w:rPr>
+                              </m:ctrlPr>
+                            </m:sSubPr>
+                            <m:e>
+                              <m:r>
+                                <m:rPr>
+                                  <m:sty m:val="bi"/>
+                                </m:rPr>
+                                <w:rPr>
+                                  <w:rFonts w:ascii="Cambria Math" w:hAnsi="Cambria Math" w:hint="eastAsia"/>
+                                </w:rPr>
+                                <m:t>N</m:t>
+                              </m:r>
+                            </m:e>
+                            <m:sub>
+                              <m:r>
+                                <m:rPr>
+                                  <m:sty m:val="bi"/>
+                                </m:rPr>
+                                <w:rPr>
+                                  <w:rFonts w:ascii="Cambria Math" w:hAnsi="Cambria Math"/>
+                                </w:rPr>
+                                <m:t>A</m:t>
+                              </m:r>
+                            </m:sub>
+                          </m:sSub>
+                          <m:ctrlPr>
+                            <w:rPr>
+                              <w:rFonts w:ascii="Cambria Math" w:hAnsi="Cambria Math" w:hint="eastAsia"/>
+                              <w:b/>
+                              <w:bCs/>
+                              <w:i/>
+                            </w:rPr>
+                          </m:ctrlPr>
+                        </m:sub>
+                      </m:sSub>
+                    </m:e>
+                  </m:nary>
+                </m:e>
+              </m:d>
+              <m:ctrlPr>
+                <w:rPr>
+                  <w:rFonts w:ascii="Cambria Math" w:hAnsi="Cambria Math"/>
+                  <w:i/>
+                  <w:lang w:eastAsia="zh-Hans"/>
+                </w:rPr>
+              </m:ctrlPr>
+            </m:e>
+            <m:sup>
+              <m:r>
+                <w:rPr>
+                  <w:rFonts w:ascii="Cambria Math" w:hAnsi="Cambria Math"/>
+                  <w:lang w:eastAsia="zh-Hans"/>
+                </w:rPr>
+                <m:t>-1</m:t>
+              </m:r>
+              <m:ctrlPr>
+                <w:rPr>
+                  <w:rFonts w:ascii="Cambria Math" w:hAnsi="Cambria Math"/>
+                  <w:i/>
+                  <w:lang w:eastAsia="zh-Hans"/>
+                </w:rPr>
+              </m:ctrlPr>
+            </m:sup>
+          </m:sSup>
+          <m:sSub>
+            <m:sSubPr>
+              <m:ctrlPr>
+                <w:rPr>
+                  <w:rFonts w:ascii="Cambria Math" w:hAnsi="Cambria Math"/>
+                  <w:b/>
+                  <w:bCs/>
+                  <w:i/>
+                  <w:lang w:eastAsia="zh-Hans"/>
+                </w:rPr>
+              </m:ctrlPr>
+            </m:sSubPr>
+            <m:e>
+              <m:r>
+                <m:rPr>
+                  <m:sty m:val="bi"/>
+                </m:rPr>
+                <w:rPr>
+                  <w:rFonts w:ascii="Cambria Math" w:hAnsi="Cambria Math"/>
+                  <w:lang w:eastAsia="zh-Hans"/>
+                </w:rPr>
+                <m:t>g</m:t>
+              </m:r>
+            </m:e>
+            <m:sub>
+              <m:r>
+                <m:rPr>
+                  <m:sty m:val="bi"/>
+                </m:rPr>
+                <w:rPr>
+                  <w:rFonts w:ascii="Cambria Math" w:hAnsi="Cambria Math"/>
+                  <w:lang w:eastAsia="zh-Hans"/>
+                </w:rPr>
+                <m:t>k</m:t>
+              </m:r>
+            </m:sub>
+          </m:sSub>
+        </m:oMath>
+      </m:oMathPara>
+    </w:p>
+    <w:p>
+      <w:pPr>
+        <w:jc w:val="left"/>
+        <w:rPr>
+          <w:rFonts w:ascii="Cambria Math" w:hAnsi="Cambria Math"/>
+        </w:rPr>
+      </w:pPr>
+      <w:r>
+        <w:rPr>
+          <w:rFonts w:ascii="Cambria Math" w:hAnsi="Cambria Math" w:hint="eastAsia"/>
+        </w:rPr>
+        <w:t>其中</w:t>
+      </w:r>
+      <m:oMath>
+        <m:sSub>
+          <m:sSubPr>
+            <m:ctrlPr>
+              <w:rPr>
+                <w:rFonts w:ascii="Cambria Math" w:hAnsi="Cambria Math"/>
+                <w:i/>
+                <w:lang w:eastAsia="zh-Hans"/>
+              </w:rPr>
+            </m:ctrlPr>
+          </m:sSubPr>
+          <m:e>
+            <m:r>
+              <w:rPr>
+                <w:rFonts w:ascii="Cambria Math" w:hAnsi="Cambria Math"/>
+                <w:lang w:eastAsia="zh-Hans"/>
+              </w:rPr>
+              <m:t>C</m:t>
+            </m:r>
+          </m:e>
+          <m:sub>
+            <m:r>
+              <w:rPr>
+                <w:rFonts w:ascii="Cambria Math" w:hAnsi="Cambria Math"/>
+                <w:lang w:eastAsia="zh-Hans"/>
+              </w:rPr>
+              <m:t>i</m:t>
+            </m:r>
+          </m:sub>
+        </m:sSub>
+      </m:oMath>
+      <w:r>
+        <w:rPr>
+          <w:rFonts w:ascii="Cambria Math" w:hAnsi="Cambria Math" w:hint="eastAsia"/>
+        </w:rPr>
+        <w:t>为相关性矩阵，</w:t>
+      </w:r>
+      <w:r>
+        <w:rPr>
+          <w:rFonts w:ascii="Cambria Math" w:hAnsi="Cambria Math" w:hint="eastAsia"/>
+        </w:rPr>
+        <w:t>本场景下</w:t>
+      </w:r>
+      <w:r>
+        <w:rPr>
+          <w:rFonts w:ascii="Cambria Math" w:hAnsi="Cambria Math"/>
+        </w:rPr>
+        <w:tab/>
+      </w:r>
+      <w:r>
+        <w:rPr>
+          <w:rFonts w:ascii="Cambria Math" w:hAnsi="Cambria Math" w:hint="eastAsia"/>
+        </w:rPr>
+        <w:t>可忽略，即视作零。</w:t>
+      </w:r>
+      <m:oMath>
+        <m:sSub>
+          <m:sSubPr>
+            <m:ctrlPr>
+              <w:rPr>
+                <w:rFonts w:ascii="Cambria Math" w:hAnsi="Cambria Math"/>
+                <w:i/>
+                <w:lang w:eastAsia="zh-Hans"/>
+              </w:rPr>
+            </m:ctrlPr>
+          </m:sSubPr>
+          <m:e>
+            <m:r>
+              <m:rPr>
+                <m:sty m:val="p"/>
+              </m:rPr>
+              <w:rPr>
+                <w:rFonts w:ascii="Cambria Math" w:hAnsi="Cambria Math"/>
+                <w:lang w:eastAsia="zh-Hans"/>
+              </w:rPr>
+              <m:t>Ι</m:t>
+            </m:r>
+          </m:e>
+          <m:sub>
+            <m:r>
+              <m:rPr>
+                <m:sty m:val="bi"/>
+              </m:rPr>
+              <w:rPr>
+                <w:rFonts w:ascii="Cambria Math" w:hAnsi="Cambria Math" w:hint="eastAsia"/>
+              </w:rPr>
+              <m:t>M</m:t>
+            </m:r>
+            <m:sSub>
+              <m:sSubPr>
+                <m:ctrlPr>
+                  <w:rPr>
+                    <w:rFonts w:ascii="Cambria Math" w:hAnsi="Cambria Math"/>
+                    <w:b/>
+                    <w:bCs/>
+                    <w:i/>
+                  </w:rPr>
+                </m:ctrlPr>
+              </m:sSubPr>
+              <m:e>
+                <m:r>
+                  <m:rPr>
+                    <m:sty m:val="bi"/>
+                  </m:rPr>
+                  <w:rPr>
+                    <w:rFonts w:ascii="Cambria Math" w:hAnsi="Cambria Math" w:hint="eastAsia"/>
+                  </w:rPr>
+                  <m:t>N</m:t>
+                </m:r>
+              </m:e>
+              <m:sub>
+                <m:r>
+                  <m:rPr>
+                    <m:sty m:val="bi"/>
+                  </m:rPr>
+                  <w:rPr>
+                    <w:rFonts w:ascii="Cambria Math" w:hAnsi="Cambria Math"/>
+                  </w:rPr>
+                  <m:t>A</m:t>
+                </m:r>
+              </m:sub>
+            </m:sSub>
+          </m:sub>
+        </m:sSub>
+      </m:oMath>
+      <w:r>
+        <w:rPr>
+          <w:rFonts w:ascii="Cambria Math" w:hAnsi="Cambria Math" w:hint="eastAsia"/>
+        </w:rPr>
+        <w:t>为</w:t>
+      </w:r>
+      <m:oMath>
+        <m:r>
+          <w:rPr>
+            <w:rFonts w:ascii="Cambria Math" w:hAnsi="Cambria Math"/>
+          </w:rPr>
+          <m:t>M</m:t>
+        </m:r>
+        <m:sSub>
+          <m:sSubPr>
+            <m:ctrlPr>
+              <w:rPr>
+                <w:rFonts w:ascii="Cambria Math" w:hAnsi="Cambria Math"/>
+                <w:i/>
+              </w:rPr>
+            </m:ctrlPr>
+          </m:sSubPr>
+          <m:e>
+            <m:r>
+              <w:rPr>
+                <w:rFonts w:ascii="Cambria Math" w:hAnsi="Cambria Math"/>
+              </w:rPr>
+              <m:t>N</m:t>
+            </m:r>
+          </m:e>
+          <m:sub>
+            <m:r>
+              <w:rPr>
+                <w:rFonts w:ascii="Cambria Math" w:hAnsi="Cambria Math"/>
+              </w:rPr>
+              <m:t>a</m:t>
+            </m:r>
+          </m:sub>
+        </m:sSub>
+        <m:r>
+          <w:rPr>
+            <w:rFonts w:ascii="Cambria Math" w:hAnsi="Cambria Math"/>
+          </w:rPr>
+          <m:t>*M</m:t>
+        </m:r>
+        <m:sSub>
+          <m:sSubPr>
+            <m:ctrlPr>
+              <w:rPr>
+                <w:rFonts w:ascii="Cambria Math" w:hAnsi="Cambria Math"/>
+                <w:i/>
+              </w:rPr>
+            </m:ctrlPr>
+          </m:sSubPr>
+          <m:e>
+            <m:r>
+              <w:rPr>
+                <w:rFonts w:ascii="Cambria Math" w:hAnsi="Cambria Math"/>
+              </w:rPr>
+              <m:t>N</m:t>
+            </m:r>
+          </m:e>
+          <m:sub>
+            <m:r>
+              <w:rPr>
+                <w:rFonts w:ascii="Cambria Math" w:hAnsi="Cambria Math"/>
+              </w:rPr>
+              <m:t>a</m:t>
+            </m:r>
+          </m:sub>
+        </m:sSub>
+      </m:oMath>
+      <w:r>
+        <w:rPr>
+          <w:rFonts w:ascii="Cambria Math" w:hAnsi="Cambria Math" w:hint="eastAsia"/>
+        </w:rPr>
+        <w:t>的单位阵。</w:t>
+      </w:r>
+    </w:p>
+    <w:p>
+      <w:pPr>
+        <w:jc w:val="left"/>
+        <w:rPr>
+          <w:rFonts w:ascii="Cambria Math" w:hAnsi="Cambria Math"/>
+        </w:rPr>
+      </w:pPr>
     </w:p>
     <w:sectPr>
       <w:pgSz w:w="11906" w:h="16838"/>
@@ -12549,6 +15725,10 @@
 </file>
 
 <file path=customXml/item1.xml><?xml version="1.0" encoding="utf-8"?>
+<b:Sources xmlns:b="http://schemas.openxmlformats.org/officeDocument/2006/bibliography" xmlns="http://schemas.openxmlformats.org/officeDocument/2006/bibliography" SelectedStyle="/APASixthEditionOfficeOnline.xsl" StyleName="APA" Version="6"/>
+</file>
+
+<file path=customXml/item2.xml><?xml version="1.0" encoding="utf-8"?>
 <s:customData xmlns="http://www.wps.cn/officeDocument/2013/wpsCustomData" xmlns:s="http://www.wps.cn/officeDocument/2013/wpsCustomData">
   <customSectProps>
     <customSectPr/>
@@ -12557,6 +15737,14 @@
 </file>
 
 <file path=customXml/itemProps1.xml><?xml version="1.0" encoding="utf-8"?>
+<ds:datastoreItem xmlns:ds="http://schemas.openxmlformats.org/officeDocument/2006/customXml" ds:itemID="{BFC34890-E8C5-5340-B8F5-9BC863DA5C3C}">
+  <ds:schemaRefs>
+    <ds:schemaRef ds:uri="http://schemas.openxmlformats.org/officeDocument/2006/bibliography"/>
+  </ds:schemaRefs>
+</ds:datastoreItem>
+</file>
+
+<file path=customXml/itemProps2.xml><?xml version="1.0" encoding="utf-8"?>
 <ds:datastoreItem xmlns:ds="http://schemas.openxmlformats.org/officeDocument/2006/customXml" ds:itemID="{B1977F7D-205B-4081-913C-38D41E755F92}">
   <ds:schemaRefs>
     <ds:schemaRef ds:uri="http://www.wps.cn/officeDocument/2013/wpsCustomData"/>

</xml_diff>